<commit_message>
Update Network Agnostic NFT License (Exclusive) v.1.0.docx
</commit_message>
<xml_diff>
--- a/Word Versions/Network Agnostic NFT License (Exclusive) v.1.0.docx
+++ b/Word Versions/Network Agnostic NFT License (Exclusive) v.1.0.docx
@@ -96,8 +96,8 @@
           <w:bCs/>
         </w:rPr>
       </w:pPr>
-      <w:bookmarkStart w:id="0" w:name="These_Additional_Terms_govern_your_use_o"/>
-      <w:bookmarkEnd w:id="0"/>
+      <w:bookmarkStart w:id="1" w:name="These_Additional_Terms_govern_your_use_o"/>
+      <w:bookmarkEnd w:id="1"/>
       <w:r>
         <w:rPr>
           <w:b/>
@@ -119,7 +119,7 @@
         </w:rPr>
         <w:t xml:space="preserve"> PURCHASES OR OTHERWISE </w:t>
       </w:r>
-      <w:del w:id="1" w:author="Daimon Legal" w:date="2021-07-29T15:31:00Z">
+      <w:del w:id="2" w:author="Daimon Legal" w:date="2021-07-29T15:31:00Z">
         <w:r>
           <w:rPr>
             <w:b/>
@@ -135,7 +135,7 @@
           <w:delText xml:space="preserve"> </w:delText>
         </w:r>
       </w:del>
-      <w:ins w:id="2" w:author="Daimon Legal" w:date="2021-07-29T15:31:00Z">
+      <w:ins w:id="3" w:author="Daimon Legal" w:date="2021-07-29T15:31:00Z">
         <w:r>
           <w:rPr>
             <w:b/>
@@ -179,7 +179,7 @@
         </w:rPr>
         <w:t>A COLLECTIBLE (AS DEFINED HEREIN)</w:t>
       </w:r>
-      <w:del w:id="3" w:author="Daimon Legal" w:date="2021-07-29T15:32:00Z">
+      <w:del w:id="4" w:author="Daimon Legal" w:date="2021-07-29T15:32:00Z">
         <w:r>
           <w:rPr>
             <w:b/>
@@ -195,7 +195,7 @@
         </w:rPr>
         <w:t>LICENCE</w:t>
       </w:r>
-      <w:del w:id="4" w:author="Daimon Legal" w:date="2021-07-29T15:32:00Z">
+      <w:del w:id="5" w:author="Daimon Legal" w:date="2021-07-29T15:32:00Z">
         <w:r>
           <w:rPr>
             <w:b/>
@@ -246,7 +246,7 @@
         </w:rPr>
         <w:t xml:space="preserve"> TO BE BOUND BY THE TERMS OF THIS </w:t>
       </w:r>
-      <w:del w:id="5" w:author="Daimon Legal" w:date="2021-07-28T13:42:00Z">
+      <w:del w:id="6" w:author="Daimon Legal" w:date="2021-07-28T13:42:00Z">
         <w:r>
           <w:rPr>
             <w:b/>
@@ -276,7 +276,7 @@
         </w:rPr>
         <w:t xml:space="preserve"> AGREEMENT</w:t>
       </w:r>
-      <w:ins w:id="6" w:author="Daimon Legal" w:date="2021-07-29T15:33:00Z">
+      <w:ins w:id="7" w:author="Daimon Legal" w:date="2021-07-29T15:33:00Z">
         <w:r>
           <w:rPr>
             <w:b/>
@@ -306,7 +306,7 @@
       <w:r>
         <w:t xml:space="preserve">is </w:t>
       </w:r>
-      <w:del w:id="7" w:author="Daimon Legal" w:date="2021-07-27T15:32:00Z">
+      <w:del w:id="8" w:author="Daimon Legal" w:date="2021-07-27T15:32:00Z">
         <w:r>
           <w:delText xml:space="preserve">Rarible </w:delText>
         </w:r>
@@ -314,12 +314,12 @@
       <w:r>
         <w:t xml:space="preserve">Standard </w:t>
       </w:r>
-      <w:del w:id="8" w:author="Daimon Legal" w:date="2021-07-29T15:33:00Z">
+      <w:del w:id="9" w:author="Daimon Legal" w:date="2021-07-29T15:33:00Z">
         <w:r>
           <w:delText xml:space="preserve">Collectibles </w:delText>
         </w:r>
       </w:del>
-      <w:ins w:id="9" w:author="Daimon Legal" w:date="2021-07-29T15:33:00Z">
+      <w:ins w:id="10" w:author="Daimon Legal" w:date="2021-07-29T15:33:00Z">
         <w:r>
           <w:t>NFT</w:t>
         </w:r>
@@ -385,7 +385,7 @@
       <w:r>
         <w:t xml:space="preserve"> </w:t>
       </w:r>
-      <w:del w:id="10" w:author="Daimon Legal" w:date="2021-07-29T15:35:00Z">
+      <w:del w:id="11" w:author="Daimon Legal" w:date="2021-07-29T15:35:00Z">
         <w:r>
           <w:delText xml:space="preserve">under circumstances indicating to </w:delText>
         </w:r>
@@ -396,7 +396,7 @@
           <w:delText xml:space="preserve"> reasonable person that</w:delText>
         </w:r>
       </w:del>
-      <w:ins w:id="11" w:author="Daimon Legal" w:date="2021-07-29T15:35:00Z">
+      <w:ins w:id="12" w:author="Daimon Legal" w:date="2021-07-29T15:35:00Z">
         <w:r>
           <w:t>where</w:t>
         </w:r>
@@ -423,7 +423,7 @@
       <w:r>
         <w:t xml:space="preserve">”) </w:t>
       </w:r>
-      <w:del w:id="12" w:author="Daimon Legal" w:date="2021-07-29T15:35:00Z">
+      <w:del w:id="13" w:author="Daimon Legal" w:date="2021-07-29T15:35:00Z">
         <w:r>
           <w:delText>intends that the Collectible</w:delText>
         </w:r>
@@ -449,7 +449,7 @@
           <w:delText>shall be governed hereby</w:delText>
         </w:r>
       </w:del>
-      <w:del w:id="13" w:author="Daimon Legal" w:date="2021-07-29T15:36:00Z">
+      <w:del w:id="14" w:author="Daimon Legal" w:date="2021-07-29T15:36:00Z">
         <w:r>
           <w:delText xml:space="preserve">. </w:delText>
         </w:r>
@@ -460,7 +460,7 @@
       <w:r>
         <w:t xml:space="preserve"> </w:t>
       </w:r>
-      <w:ins w:id="14" w:author="Daimon Legal" w:date="2021-07-29T15:36:00Z">
+      <w:ins w:id="15" w:author="Daimon Legal" w:date="2021-07-29T15:36:00Z">
         <w:r>
           <w:t xml:space="preserve">has indicated that such </w:t>
         </w:r>
@@ -468,12 +468,12 @@
       <w:r>
         <w:t xml:space="preserve">Collectible shall be governed by these Terms </w:t>
       </w:r>
-      <w:del w:id="15" w:author="Daimon Legal" w:date="2021-07-29T15:36:00Z">
+      <w:del w:id="16" w:author="Daimon Legal" w:date="2021-07-29T15:36:00Z">
         <w:r>
           <w:delText>if the</w:delText>
         </w:r>
       </w:del>
-      <w:ins w:id="16" w:author="Daimon Legal" w:date="2021-07-29T15:36:00Z">
+      <w:ins w:id="17" w:author="Daimon Legal" w:date="2021-07-29T15:36:00Z">
         <w:r>
           <w:t>by way of</w:t>
         </w:r>
@@ -481,7 +481,7 @@
           <w:t xml:space="preserve"> including</w:t>
         </w:r>
       </w:ins>
-      <w:ins w:id="17" w:author="Daimon Legal" w:date="2021-07-29T15:37:00Z">
+      <w:ins w:id="18" w:author="Daimon Legal" w:date="2021-07-29T15:37:00Z">
         <w:r>
           <w:t xml:space="preserve"> within the</w:t>
         </w:r>
@@ -489,7 +489,7 @@
       <w:r>
         <w:t xml:space="preserve"> Collectible Metadata </w:t>
       </w:r>
-      <w:del w:id="18" w:author="Daimon Legal" w:date="2021-07-29T15:37:00Z">
+      <w:del w:id="19" w:author="Daimon Legal" w:date="2021-07-29T15:37:00Z">
         <w:r>
           <w:delText xml:space="preserve">includes </w:delText>
         </w:r>
@@ -497,7 +497,7 @@
       <w:r>
         <w:t>a copy of these Terms, a reasonably verifiable cryptographic hash of these Terms</w:t>
       </w:r>
-      <w:del w:id="19" w:author="Daimon Legal" w:date="2021-07-29T15:37:00Z">
+      <w:del w:id="20" w:author="Daimon Legal" w:date="2021-07-29T15:37:00Z">
         <w:r>
           <w:delText>,</w:delText>
         </w:r>
@@ -505,12 +505,12 @@
       <w:r>
         <w:t xml:space="preserve"> or a statement that the Collectible</w:t>
       </w:r>
-      <w:del w:id="20" w:author="Daimon Legal" w:date="2021-07-29T15:38:00Z">
+      <w:del w:id="21" w:author="Daimon Legal" w:date="2021-07-29T15:38:00Z">
         <w:r>
           <w:delText xml:space="preserve"> </w:delText>
         </w:r>
       </w:del>
-      <w:del w:id="21" w:author="Daimon Legal" w:date="2021-07-29T15:37:00Z">
+      <w:del w:id="22" w:author="Daimon Legal" w:date="2021-07-29T15:37:00Z">
         <w:r>
           <w:delText>(including identification of the relevant variant and version number)</w:delText>
         </w:r>
@@ -523,8 +523,8 @@
       <w:pPr>
         <w:pStyle w:val="Level1"/>
       </w:pPr>
-      <w:bookmarkStart w:id="22" w:name="1.1._“Audio_Work(s)”_means_the_audio_tra"/>
-      <w:bookmarkEnd w:id="22"/>
+      <w:bookmarkStart w:id="23" w:name="1.1._“Audio_Work(s)”_means_the_audio_tra"/>
+      <w:bookmarkEnd w:id="23"/>
       <w:r>
         <w:rPr>
           <w:b/>
@@ -565,27 +565,27 @@
       <w:r>
         <w:t xml:space="preserve"> </w:t>
       </w:r>
-      <w:del w:id="23" w:author="Daimon Legal" w:date="2021-07-27T16:22:00Z">
+      <w:del w:id="24" w:author="Daimon Legal" w:date="2021-07-27T16:22:00Z">
         <w:r>
           <w:delText>a</w:delText>
         </w:r>
       </w:del>
-      <w:del w:id="24" w:author="Daimon Legal" w:date="2021-07-27T14:56:00Z">
+      <w:del w:id="25" w:author="Daimon Legal" w:date="2021-07-27T14:56:00Z">
         <w:r>
           <w:delText>n</w:delText>
         </w:r>
       </w:del>
-      <w:del w:id="25" w:author="Daimon Legal" w:date="2021-07-27T16:22:00Z">
+      <w:del w:id="26" w:author="Daimon Legal" w:date="2021-07-27T16:22:00Z">
         <w:r>
           <w:delText xml:space="preserve"> </w:delText>
         </w:r>
       </w:del>
-      <w:del w:id="26" w:author="Daimon Legal" w:date="2021-07-27T14:56:00Z">
+      <w:del w:id="27" w:author="Daimon Legal" w:date="2021-07-27T14:56:00Z">
         <w:r>
           <w:delText>Ethereum-based</w:delText>
         </w:r>
       </w:del>
-      <w:ins w:id="27" w:author="Daimon Legal" w:date="2021-07-27T16:22:00Z">
+      <w:ins w:id="28" w:author="Daimon Legal" w:date="2021-07-27T16:22:00Z">
         <w:r>
           <w:t>an</w:t>
         </w:r>
@@ -596,7 +596,7 @@
       <w:r>
         <w:t>NFT</w:t>
       </w:r>
-      <w:del w:id="28" w:author="Daimon Legal" w:date="2021-07-27T16:23:00Z">
+      <w:del w:id="29" w:author="Daimon Legal" w:date="2021-07-27T16:23:00Z">
         <w:r>
           <w:delText xml:space="preserve"> </w:delText>
         </w:r>
@@ -642,12 +642,12 @@
       <w:r>
         <w:t xml:space="preserve"> specified by </w:t>
       </w:r>
-      <w:del w:id="29" w:author="Daimon Legal" w:date="2021-07-29T16:10:00Z">
+      <w:del w:id="30" w:author="Daimon Legal" w:date="2021-07-29T16:10:00Z">
         <w:r>
           <w:delText xml:space="preserve">such </w:delText>
         </w:r>
       </w:del>
-      <w:ins w:id="30" w:author="Daimon Legal" w:date="2021-07-29T16:10:00Z">
+      <w:ins w:id="31" w:author="Daimon Legal" w:date="2021-07-29T16:10:00Z">
         <w:r>
           <w:t>the relevant</w:t>
         </w:r>
@@ -663,12 +663,12 @@
       <w:pPr>
         <w:pStyle w:val="Level2"/>
       </w:pPr>
-      <w:del w:id="31" w:author="Daimon Legal" w:date="2021-07-29T16:11:00Z">
+      <w:del w:id="32" w:author="Daimon Legal" w:date="2021-07-29T16:11:00Z">
         <w:r>
           <w:delText xml:space="preserve">The </w:delText>
         </w:r>
       </w:del>
-      <w:ins w:id="32" w:author="Daimon Legal" w:date="2021-07-29T16:11:00Z">
+      <w:ins w:id="33" w:author="Daimon Legal" w:date="2021-07-29T16:11:00Z">
         <w:r>
           <w:t>“</w:t>
         </w:r>
@@ -680,7 +680,7 @@
         </w:rPr>
         <w:t>Collectible ID</w:t>
       </w:r>
-      <w:ins w:id="33" w:author="Daimon Legal" w:date="2021-07-29T16:11:00Z">
+      <w:ins w:id="34" w:author="Daimon Legal" w:date="2021-07-29T16:11:00Z">
         <w:r>
           <w:t>”</w:t>
         </w:r>
@@ -688,17 +688,17 @@
       <w:r>
         <w:t xml:space="preserve"> of a Collectible </w:t>
       </w:r>
-      <w:ins w:id="34" w:author="Daimon Legal" w:date="2021-07-29T16:11:00Z">
+      <w:ins w:id="35" w:author="Daimon Legal" w:date="2021-07-29T16:11:00Z">
         <w:r>
           <w:t>means the</w:t>
         </w:r>
       </w:ins>
-      <w:ins w:id="35" w:author="Daimon Legal" w:date="2021-07-29T16:12:00Z">
+      <w:ins w:id="36" w:author="Daimon Legal" w:date="2021-07-29T16:12:00Z">
         <w:r>
           <w:t xml:space="preserve"> conforming</w:t>
         </w:r>
       </w:ins>
-      <w:ins w:id="36" w:author="Daimon Legal" w:date="2021-07-29T16:11:00Z">
+      <w:ins w:id="37" w:author="Daimon Legal" w:date="2021-07-29T16:11:00Z">
         <w:r>
           <w:t xml:space="preserve"> JSON file</w:t>
         </w:r>
@@ -706,17 +706,17 @@
           <w:t xml:space="preserve"> </w:t>
         </w:r>
       </w:ins>
-      <w:ins w:id="37" w:author="Daimon Legal" w:date="2021-07-29T16:12:00Z">
+      <w:ins w:id="38" w:author="Daimon Legal" w:date="2021-07-29T16:12:00Z">
         <w:r>
           <w:t>of an NFT</w:t>
         </w:r>
       </w:ins>
-      <w:ins w:id="38" w:author="Daimon Legal" w:date="2021-07-29T16:13:00Z">
+      <w:ins w:id="39" w:author="Daimon Legal" w:date="2021-07-29T16:13:00Z">
         <w:r>
           <w:t xml:space="preserve"> specifying</w:t>
         </w:r>
       </w:ins>
-      <w:del w:id="39" w:author="Daimon Legal" w:date="2021-07-29T16:13:00Z">
+      <w:del w:id="40" w:author="Daimon Legal" w:date="2021-07-29T16:13:00Z">
         <w:r>
           <w:delText>specifies</w:delText>
         </w:r>
@@ -764,7 +764,7 @@
         </w:rPr>
         <w:t xml:space="preserve"> </w:t>
       </w:r>
-      <w:del w:id="40" w:author="Daimon Legal" w:date="2021-07-27T16:10:00Z">
+      <w:del w:id="41" w:author="Daimon Legal" w:date="2021-07-27T16:10:00Z">
         <w:r>
           <w:delText>vector,</w:delText>
         </w:r>
@@ -829,23 +829,14 @@
       <w:r>
         <w:t xml:space="preserve"> </w:t>
       </w:r>
-      <w:ins w:id="41" w:author="Daimon Legal" w:date="2021-07-27T16:08:00Z">
-        <w:r>
-          <w:t>audio</w:t>
-        </w:r>
-        <w:r>
-          <w:t>-visual</w:t>
-        </w:r>
-        <w:r>
-          <w:t>,</w:t>
-        </w:r>
-        <w:r>
-          <w:t xml:space="preserve"> </w:t>
-        </w:r>
-      </w:ins>
       <w:r>
         <w:t>pictorial</w:t>
       </w:r>
+      <w:ins w:id="42" w:author="Daimon Legal" w:date="2021-08-01T19:25:00Z">
+        <w:r>
+          <w:t>, audio-visual</w:t>
+        </w:r>
+      </w:ins>
       <w:r>
         <w:rPr>
           <w:spacing w:val="-19"/>
@@ -893,7 +884,15 @@
         <w:t>Collectible Image</w:t>
       </w:r>
       <w:r>
-        <w:t xml:space="preserve">”) and potentially other </w:t>
+        <w:t xml:space="preserve">”) and </w:t>
+      </w:r>
+      <w:del w:id="43" w:author="Daimon Legal" w:date="2021-08-01T19:25:00Z">
+        <w:r>
+          <w:delText xml:space="preserve">potentially </w:delText>
+        </w:r>
+      </w:del>
+      <w:r>
+        <w:t xml:space="preserve">other </w:t>
       </w:r>
       <w:r>
         <w:t>metadata associated with the Collectible (the Collectible Descriptors, Collectible Image and such other metadata, collectively, the “</w:t>
@@ -929,12 +928,30 @@
       <w:r>
         <w:t xml:space="preserve">means </w:t>
       </w:r>
-      <w:r>
-        <w:t xml:space="preserve">at each time, the person who lawfully holds exclusive title to and ownership of the NFT included in such Collectible, for so long as such person continues to hold such title to and ownership of such NFT. </w:t>
+      <w:del w:id="44" w:author="Daimon Legal" w:date="2021-08-01T19:26:00Z">
+        <w:r>
+          <w:delText xml:space="preserve">at each time, </w:delText>
+        </w:r>
+      </w:del>
+      <w:r>
+        <w:t>the person who lawfully holds exclusive title to and ownership of the NFT included in such Collectible</w:t>
+      </w:r>
+      <w:del w:id="45" w:author="Daimon Legal" w:date="2021-08-01T19:26:00Z">
+        <w:r>
+          <w:delText>, for so long as such person continues to hold such title to and ownership of such NFT</w:delText>
+        </w:r>
+      </w:del>
+      <w:r>
+        <w:t xml:space="preserve">. </w:t>
       </w:r>
       <w:r>
         <w:t>All references to “Collector” include the Collector’s lawful</w:t>
       </w:r>
+      <w:ins w:id="46" w:author="Daimon Legal" w:date="2021-08-01T20:03:00Z">
+        <w:r>
+          <w:t>ly</w:t>
+        </w:r>
+      </w:ins>
       <w:r>
         <w:t xml:space="preserve"> permitted</w:t>
       </w:r>
@@ -948,9 +965,17 @@
         <w:t>.</w:t>
       </w:r>
       <w:r>
-        <w:t xml:space="preserve"> In the event of an </w:t>
-      </w:r>
-      <w:del w:id="42" w:author="Daimon Legal" w:date="2021-07-27T15:19:00Z">
+        <w:t xml:space="preserve"> In the event of a</w:t>
+      </w:r>
+      <w:del w:id="47" w:author="Daimon Legal" w:date="2021-08-01T20:03:00Z">
+        <w:r>
+          <w:delText>n</w:delText>
+        </w:r>
+      </w:del>
+      <w:r>
+        <w:t xml:space="preserve"> </w:t>
+      </w:r>
+      <w:del w:id="48" w:author="Daimon Legal" w:date="2021-07-27T15:19:00Z">
         <w:r>
           <w:delText xml:space="preserve">Ethereum </w:delText>
         </w:r>
@@ -958,17 +983,33 @@
       <w:r>
         <w:t xml:space="preserve">Persistent Fork </w:t>
       </w:r>
-      <w:r>
-        <w:t xml:space="preserve">creating copies of the Collectibles at the same addresses at which they were then held on </w:t>
-      </w:r>
-      <w:del w:id="43" w:author="Daimon Legal" w:date="2021-07-27T15:19:00Z">
+      <w:del w:id="49" w:author="Daimon Legal" w:date="2021-08-01T20:04:00Z">
+        <w:r>
+          <w:delText xml:space="preserve">creating </w:delText>
+        </w:r>
+      </w:del>
+      <w:ins w:id="50" w:author="Daimon Legal" w:date="2021-08-01T20:04:00Z">
+        <w:r>
+          <w:t>creat</w:t>
+        </w:r>
+        <w:r>
+          <w:t>es</w:t>
+        </w:r>
+        <w:r>
+          <w:t xml:space="preserve"> </w:t>
+        </w:r>
+      </w:ins>
+      <w:r>
+        <w:t xml:space="preserve">copies of the Collectibles at the same addresses at which they were then held on </w:t>
+      </w:r>
+      <w:del w:id="51" w:author="Daimon Legal" w:date="2021-07-27T15:19:00Z">
         <w:r>
           <w:delText>Ethereum</w:delText>
         </w:r>
       </w:del>
-      <w:ins w:id="44" w:author="Daimon Legal" w:date="2021-07-27T15:19:00Z">
-        <w:r>
-          <w:t>the Designated Blockchain Network</w:t>
+      <w:ins w:id="52" w:author="Daimon Legal" w:date="2021-07-27T15:19:00Z">
+        <w:r>
+          <w:t>the Blockchain Network</w:t>
         </w:r>
       </w:ins>
       <w:r>
@@ -984,10 +1025,18 @@
         <w:t>”</w:t>
       </w:r>
       <w:r>
-        <w:t xml:space="preserve"> and all licenses granted to and other rights of a Collector under these Terms,</w:t>
-      </w:r>
-      <w:r>
-        <w:t xml:space="preserve"> shall be deemed expanded to include each person who lawfully holds exclusive title to and ownership of </w:t>
+        <w:t xml:space="preserve"> </w:t>
+      </w:r>
+      <w:del w:id="53" w:author="Daimon Legal" w:date="2021-08-01T20:06:00Z">
+        <w:r>
+          <w:delText>and all licenses granted to and other rights of a Collector under these Terms,</w:delText>
+        </w:r>
+        <w:r>
+          <w:delText xml:space="preserve"> </w:delText>
+        </w:r>
+      </w:del>
+      <w:r>
+        <w:t xml:space="preserve">shall be deemed expanded to include each person who lawfully holds exclusive title to and ownership of </w:t>
       </w:r>
       <w:r>
         <w:t>the copies of such</w:t>
@@ -1001,7 +1050,7 @@
       <w:r>
         <w:t xml:space="preserve">on the </w:t>
       </w:r>
-      <w:del w:id="45" w:author="Daimon Legal" w:date="2021-07-27T15:42:00Z">
+      <w:del w:id="54" w:author="Daimon Legal" w:date="2021-07-27T15:42:00Z">
         <w:r>
           <w:delText xml:space="preserve">Ethereum </w:delText>
         </w:r>
@@ -1017,7 +1066,7 @@
       <w:pPr>
         <w:pStyle w:val="Level2"/>
       </w:pPr>
-      <w:ins w:id="46" w:author="Daimon Legal" w:date="2021-07-27T15:14:00Z">
+      <w:ins w:id="55" w:author="Daimon Legal" w:date="2021-07-27T15:14:00Z">
         <w:r>
           <w:t>“</w:t>
         </w:r>
@@ -1029,7 +1078,113 @@
           <w:t>Consensus Rules</w:t>
         </w:r>
         <w:r>
-          <w:t>” means the rules for transaction validity, block validity and determination of the canonical blockchain that are embodied in the Designated Client</w:t>
+          <w:t xml:space="preserve">” means the rules for </w:t>
+        </w:r>
+      </w:ins>
+      <w:ins w:id="56" w:author="Daimon Legal" w:date="2021-08-01T19:54:00Z">
+        <w:r>
+          <w:t>writing</w:t>
+        </w:r>
+      </w:ins>
+      <w:ins w:id="57" w:author="Daimon Legal" w:date="2021-08-01T19:46:00Z">
+        <w:r>
+          <w:t xml:space="preserve"> </w:t>
+        </w:r>
+      </w:ins>
+      <w:ins w:id="58" w:author="Daimon Legal" w:date="2021-08-01T19:51:00Z">
+        <w:r>
+          <w:t>blocks</w:t>
+        </w:r>
+      </w:ins>
+      <w:ins w:id="59" w:author="Daimon Legal" w:date="2021-08-01T19:54:00Z">
+        <w:r>
+          <w:t xml:space="preserve"> or ledgers</w:t>
+        </w:r>
+      </w:ins>
+      <w:ins w:id="60" w:author="Daimon Legal" w:date="2021-08-01T19:51:00Z">
+        <w:r>
+          <w:t xml:space="preserve"> </w:t>
+        </w:r>
+      </w:ins>
+      <w:ins w:id="61" w:author="Daimon Legal" w:date="2021-08-01T19:54:00Z">
+        <w:r>
+          <w:t>to</w:t>
+        </w:r>
+      </w:ins>
+      <w:ins w:id="62" w:author="Daimon Legal" w:date="2021-08-01T19:51:00Z">
+        <w:r>
+          <w:t xml:space="preserve"> </w:t>
+        </w:r>
+      </w:ins>
+      <w:ins w:id="63" w:author="Daimon Legal" w:date="2021-08-01T19:46:00Z">
+        <w:r>
+          <w:t xml:space="preserve">the </w:t>
+        </w:r>
+      </w:ins>
+      <w:ins w:id="64" w:author="Daimon Legal" w:date="2021-08-01T19:47:00Z">
+        <w:r>
+          <w:t>Designated Blockch</w:t>
+        </w:r>
+      </w:ins>
+      <w:ins w:id="65" w:author="Daimon Legal" w:date="2021-08-01T19:48:00Z">
+        <w:r>
+          <w:t>ain</w:t>
+        </w:r>
+      </w:ins>
+      <w:ins w:id="66" w:author="Daimon Legal" w:date="2021-08-01T19:46:00Z">
+        <w:r>
+          <w:t xml:space="preserve"> </w:t>
+        </w:r>
+      </w:ins>
+      <w:ins w:id="67" w:author="Daimon Legal" w:date="2021-08-01T19:47:00Z">
+        <w:r>
+          <w:t xml:space="preserve">and </w:t>
+        </w:r>
+      </w:ins>
+      <w:ins w:id="68" w:author="Daimon Legal" w:date="2021-08-01T19:46:00Z">
+        <w:r>
+          <w:t xml:space="preserve">deciding which </w:t>
+        </w:r>
+        <w:r>
+          <w:t xml:space="preserve">transactions </w:t>
+        </w:r>
+        <w:r>
+          <w:t>should be committed</w:t>
+        </w:r>
+      </w:ins>
+      <w:ins w:id="69" w:author="Daimon Legal" w:date="2021-08-01T19:54:00Z">
+        <w:r>
+          <w:t xml:space="preserve"> to the Designated Blockchain</w:t>
+        </w:r>
+      </w:ins>
+      <w:ins w:id="70" w:author="Daimon Legal" w:date="2021-08-01T19:51:00Z">
+        <w:r>
+          <w:t>,</w:t>
+        </w:r>
+      </w:ins>
+      <w:ins w:id="71" w:author="Daimon Legal" w:date="2021-08-01T19:46:00Z">
+        <w:r>
+          <w:t xml:space="preserve"> </w:t>
+        </w:r>
+      </w:ins>
+      <w:ins w:id="72" w:author="Daimon Legal" w:date="2021-08-01T19:47:00Z">
+        <w:r>
+          <w:t xml:space="preserve">as </w:t>
+        </w:r>
+      </w:ins>
+      <w:ins w:id="73" w:author="Daimon Legal" w:date="2021-07-27T15:14:00Z">
+        <w:r>
+          <w:t xml:space="preserve">embodied in the </w:t>
+        </w:r>
+      </w:ins>
+      <w:ins w:id="74" w:author="Daimon Legal" w:date="2021-08-01T19:42:00Z">
+        <w:r>
+          <w:t>Blockchain</w:t>
+        </w:r>
+      </w:ins>
+      <w:ins w:id="75" w:author="Daimon Legal" w:date="2021-07-27T15:14:00Z">
+        <w:r>
+          <w:t xml:space="preserve"> Client</w:t>
         </w:r>
         <w:r>
           <w:t>.</w:t>
@@ -1040,12 +1195,12 @@
       <w:pPr>
         <w:pStyle w:val="Level2"/>
       </w:pPr>
-      <w:del w:id="47" w:author="Daimon Legal" w:date="2021-07-27T15:14:00Z">
+      <w:del w:id="76" w:author="Daimon Legal" w:date="2021-07-27T15:14:00Z">
         <w:r>
           <w:delText>“</w:delText>
         </w:r>
       </w:del>
-      <w:del w:id="48" w:author="Daimon Legal" w:date="2021-07-27T14:57:00Z">
+      <w:del w:id="77" w:author="Daimon Legal" w:date="2021-07-27T14:57:00Z">
         <w:r>
           <w:rPr>
             <w:b/>
@@ -1054,34 +1209,34 @@
           <w:delText>Ethereum</w:delText>
         </w:r>
       </w:del>
-      <w:del w:id="49" w:author="Daimon Legal" w:date="2021-07-27T15:14:00Z">
+      <w:del w:id="78" w:author="Daimon Legal" w:date="2021-07-27T15:14:00Z">
         <w:r>
           <w:delText xml:space="preserve">” means the </w:delText>
         </w:r>
       </w:del>
-      <w:del w:id="50" w:author="Daimon Legal" w:date="2021-07-27T14:57:00Z">
+      <w:del w:id="79" w:author="Daimon Legal" w:date="2021-07-27T14:57:00Z">
         <w:r>
           <w:delText xml:space="preserve">Ethereum </w:delText>
         </w:r>
       </w:del>
-      <w:del w:id="51" w:author="Daimon Legal" w:date="2021-07-27T15:14:00Z">
+      <w:del w:id="80" w:author="Daimon Legal" w:date="2021-07-27T15:14:00Z">
         <w:r>
           <w:delText>mainnet and the consensus blockchain for such mainnet (networkID:1, chainID:1)</w:delText>
         </w:r>
       </w:del>
-      <w:del w:id="52" w:author="Daimon Legal" w:date="2021-07-27T15:11:00Z">
+      <w:del w:id="81" w:author="Daimon Legal" w:date="2021-07-27T15:11:00Z">
         <w:r>
           <w:delText xml:space="preserve"> </w:delText>
         </w:r>
       </w:del>
-      <w:del w:id="53" w:author="Daimon Legal" w:date="2021-07-27T15:14:00Z">
+      <w:del w:id="82" w:author="Daimon Legal" w:date="2021-07-27T15:14:00Z">
         <w:r>
           <w:delText>as recognized by the official Go Ethereum Client, or, if applicable, the network and blockchain generally recognized as the legitimate successor thereto.</w:delText>
         </w:r>
       </w:del>
-      <w:bookmarkStart w:id="54" w:name="1.4._“Website(s)”_means_Adobe_Stock_Serv"/>
-      <w:bookmarkEnd w:id="54"/>
-      <w:ins w:id="55" w:author="Daimon Legal" w:date="2021-07-27T15:00:00Z">
+      <w:bookmarkStart w:id="83" w:name="1.4._“Website(s)”_means_Adobe_Stock_Serv"/>
+      <w:bookmarkEnd w:id="83"/>
+      <w:ins w:id="84" w:author="Daimon Legal" w:date="2021-07-27T15:00:00Z">
         <w:r>
           <w:t>“</w:t>
         </w:r>
@@ -1093,40 +1248,80 @@
           <w:t>Designated Blockchain</w:t>
         </w:r>
         <w:r>
-          <w:t>” means at any give time, the version of the digital blockchain ledger that nodes</w:t>
-        </w:r>
-      </w:ins>
-      <w:ins w:id="56" w:author="Daimon Legal" w:date="2021-07-27T15:13:00Z">
+          <w:t xml:space="preserve">” means at any give time, the version of the </w:t>
+        </w:r>
+      </w:ins>
+      <w:ins w:id="85" w:author="Daimon Legal" w:date="2021-08-01T20:01:00Z">
+        <w:r>
+          <w:t>distributed</w:t>
+        </w:r>
+      </w:ins>
+      <w:ins w:id="86" w:author="Daimon Legal" w:date="2021-07-27T15:00:00Z">
+        <w:r>
+          <w:t xml:space="preserve"> ledger </w:t>
+        </w:r>
+      </w:ins>
+      <w:ins w:id="87" w:author="Daimon Legal" w:date="2021-08-01T20:01:00Z">
+        <w:r>
+          <w:t xml:space="preserve">technology </w:t>
+        </w:r>
+      </w:ins>
+      <w:ins w:id="88" w:author="Daimon Legal" w:date="2021-07-27T15:00:00Z">
+        <w:r>
+          <w:t>that nodes</w:t>
+        </w:r>
+      </w:ins>
+      <w:ins w:id="89" w:author="Daimon Legal" w:date="2021-07-27T15:13:00Z">
         <w:r>
           <w:t xml:space="preserve"> or validators (as the case may be)</w:t>
         </w:r>
       </w:ins>
-      <w:ins w:id="57" w:author="Daimon Legal" w:date="2021-07-27T15:00:00Z">
-        <w:r>
-          <w:t xml:space="preserve"> running the Designated Client on the Designated Blockchain Network recognize as canonical as </w:t>
-        </w:r>
-      </w:ins>
-      <w:ins w:id="58" w:author="Daimon Legal" w:date="2021-07-27T15:04:00Z">
+      <w:ins w:id="90" w:author="Daimon Legal" w:date="2021-07-27T15:00:00Z">
+        <w:r>
+          <w:t xml:space="preserve"> </w:t>
+        </w:r>
+      </w:ins>
+      <w:ins w:id="91" w:author="Daimon Legal" w:date="2021-08-01T20:12:00Z">
+        <w:r>
+          <w:t xml:space="preserve">are </w:t>
+        </w:r>
+      </w:ins>
+      <w:ins w:id="92" w:author="Daimon Legal" w:date="2021-07-27T15:00:00Z">
+        <w:r>
+          <w:t xml:space="preserve">running the </w:t>
+        </w:r>
+      </w:ins>
+      <w:ins w:id="93" w:author="Daimon Legal" w:date="2021-08-01T19:42:00Z">
+        <w:r>
+          <w:t>Blockchain</w:t>
+        </w:r>
+      </w:ins>
+      <w:ins w:id="94" w:author="Daimon Legal" w:date="2021-07-27T15:00:00Z">
+        <w:r>
+          <w:t xml:space="preserve"> Client on the Blockchain Network recognize as canonical as </w:t>
+        </w:r>
+      </w:ins>
+      <w:ins w:id="95" w:author="Daimon Legal" w:date="2021-07-27T15:04:00Z">
         <w:r>
           <w:t>at</w:t>
         </w:r>
       </w:ins>
-      <w:ins w:id="59" w:author="Daimon Legal" w:date="2021-07-27T15:00:00Z">
-        <w:r>
-          <w:t xml:space="preserve"> such time in accordance with the Consensus Rules. For the avoidance of doubt, the “Designated Blockchain” </w:t>
-        </w:r>
-      </w:ins>
-      <w:ins w:id="60" w:author="Daimon Legal" w:date="2021-07-29T16:20:00Z">
-        <w:r>
-          <w:t>excludes</w:t>
-        </w:r>
-      </w:ins>
-      <w:ins w:id="61" w:author="Daimon Legal" w:date="2021-07-27T15:17:00Z">
-        <w:r>
-          <w:t xml:space="preserve"> Persistent Forks,</w:t>
-        </w:r>
-      </w:ins>
-      <w:ins w:id="62" w:author="Daimon Legal" w:date="2021-07-27T15:00:00Z">
+      <w:ins w:id="96" w:author="Daimon Legal" w:date="2021-07-27T15:00:00Z">
+        <w:r>
+          <w:t xml:space="preserve"> such time in accordance with the Consensus Rules</w:t>
+        </w:r>
+      </w:ins>
+      <w:ins w:id="97" w:author="Daimon Legal" w:date="2021-08-01T19:57:00Z">
+        <w:r>
+          <w:t xml:space="preserve">, excluding </w:t>
+        </w:r>
+      </w:ins>
+      <w:ins w:id="98" w:author="Daimon Legal" w:date="2021-07-27T15:17:00Z">
+        <w:r>
+          <w:t>Persistent Forks,</w:t>
+        </w:r>
+      </w:ins>
+      <w:ins w:id="99" w:author="Daimon Legal" w:date="2021-07-27T15:00:00Z">
         <w:r>
           <w:t xml:space="preserve"> [</w:t>
         </w:r>
@@ -1137,32 +1332,37 @@
           <w:t>INSERT ANY APPLICABLE REFERENCES TO COMMONLY KNOWN FORKS</w:t>
         </w:r>
       </w:ins>
-      <w:ins w:id="63" w:author="Daimon Legal" w:date="2021-07-27T15:05:00Z">
+      <w:ins w:id="100" w:author="Daimon Legal" w:date="2021-07-27T15:05:00Z">
         <w:r>
           <w:t>]</w:t>
         </w:r>
       </w:ins>
-      <w:ins w:id="64" w:author="Daimon Legal" w:date="2021-07-27T15:09:00Z">
+      <w:ins w:id="101" w:author="Daimon Legal" w:date="2021-07-27T15:09:00Z">
         <w:r>
           <w:t>,</w:t>
         </w:r>
       </w:ins>
-      <w:ins w:id="65" w:author="Daimon Legal" w:date="2021-07-27T15:00:00Z">
-        <w:r>
-          <w:t xml:space="preserve"> any digital blockchain ledger</w:t>
-        </w:r>
-      </w:ins>
-      <w:ins w:id="66" w:author="Daimon Legal" w:date="2021-07-27T15:05:00Z">
-        <w:r>
-          <w:t>s</w:t>
-        </w:r>
-      </w:ins>
-      <w:ins w:id="67" w:author="Daimon Legal" w:date="2021-07-27T15:00:00Z">
+      <w:ins w:id="102" w:author="Daimon Legal" w:date="2021-07-27T15:00:00Z">
         <w:r>
           <w:t xml:space="preserve"> </w:t>
         </w:r>
       </w:ins>
-      <w:ins w:id="68" w:author="Daimon Legal" w:date="2021-07-27T15:06:00Z">
+      <w:ins w:id="103" w:author="Daimon Legal" w:date="2021-08-01T19:59:00Z">
+        <w:r>
+          <w:t xml:space="preserve">and </w:t>
+        </w:r>
+      </w:ins>
+      <w:ins w:id="104" w:author="Daimon Legal" w:date="2021-07-27T15:00:00Z">
+        <w:r>
+          <w:t>any digital blockchain</w:t>
+        </w:r>
+      </w:ins>
+      <w:ins w:id="105" w:author="Daimon Legal" w:date="2021-08-01T19:59:00Z">
+        <w:r>
+          <w:t xml:space="preserve">s </w:t>
+        </w:r>
+      </w:ins>
+      <w:ins w:id="106" w:author="Daimon Legal" w:date="2021-07-27T15:06:00Z">
         <w:r>
           <w:t xml:space="preserve">which are not operating </w:t>
         </w:r>
@@ -1172,31 +1372,10 @@
         <w:r>
           <w:t>a production environment</w:t>
         </w:r>
-        <w:r>
-          <w:t xml:space="preserve"> or </w:t>
-        </w:r>
-      </w:ins>
-      <w:ins w:id="69" w:author="Daimon Legal" w:date="2021-07-27T15:17:00Z">
-        <w:r>
-          <w:t xml:space="preserve">blockchains </w:t>
-        </w:r>
-      </w:ins>
-      <w:ins w:id="70" w:author="Daimon Legal" w:date="2021-07-27T15:06:00Z">
-        <w:r>
-          <w:t xml:space="preserve">which are referred to </w:t>
-        </w:r>
-      </w:ins>
-      <w:ins w:id="71" w:author="Daimon Legal" w:date="2021-07-27T15:00:00Z">
-        <w:r>
-          <w:t>as a “</w:t>
-        </w:r>
-        <w:proofErr w:type="spellStart"/>
-        <w:r>
-          <w:t>testnet</w:t>
-        </w:r>
-        <w:proofErr w:type="spellEnd"/>
-        <w:r>
-          <w:t>”.</w:t>
+      </w:ins>
+      <w:ins w:id="107" w:author="Daimon Legal" w:date="2021-07-27T15:00:00Z">
+        <w:r>
+          <w:t>.</w:t>
         </w:r>
       </w:ins>
     </w:p>
@@ -1204,7 +1383,7 @@
       <w:pPr>
         <w:pStyle w:val="Level2"/>
       </w:pPr>
-      <w:ins w:id="72" w:author="Daimon Legal" w:date="2021-07-27T15:00:00Z">
+      <w:ins w:id="108" w:author="Daimon Legal" w:date="2021-07-27T15:00:00Z">
         <w:r>
           <w:t>“</w:t>
         </w:r>
@@ -1213,18 +1392,18 @@
             <w:b/>
             <w:bCs/>
           </w:rPr>
-          <w:t>Designated Blockchain Network</w:t>
+          <w:t>Blockchain Network</w:t>
         </w:r>
         <w:r>
           <w:t xml:space="preserve">” means </w:t>
         </w:r>
       </w:ins>
-      <w:ins w:id="73" w:author="Daimon Legal" w:date="2021-07-27T15:06:00Z">
+      <w:ins w:id="109" w:author="Daimon Legal" w:date="2021-07-27T15:06:00Z">
         <w:r>
           <w:t>[</w:t>
         </w:r>
       </w:ins>
-      <w:ins w:id="74" w:author="Daimon Legal" w:date="2021-07-27T15:00:00Z">
+      <w:ins w:id="110" w:author="Daimon Legal" w:date="2021-07-27T15:00:00Z">
         <w:r>
           <w:rPr>
             <w:highlight w:val="yellow"/>
@@ -1232,18 +1411,24 @@
           <w:t>INSERT REFERENCE TO DESIRED BLOCKCHAIN NETWORK</w:t>
         </w:r>
       </w:ins>
-      <w:ins w:id="75" w:author="Daimon Legal" w:date="2021-07-27T15:06:00Z">
+      <w:ins w:id="111" w:author="Daimon Legal" w:date="2021-07-27T15:06:00Z">
         <w:r>
           <w:t>]</w:t>
         </w:r>
       </w:ins>
-      <w:ins w:id="76" w:author="Daimon Legal" w:date="2021-07-27T15:00:00Z">
-        <w:r>
-          <w:t xml:space="preserve"> as </w:t>
-        </w:r>
-        <w:r>
-          <w:lastRenderedPageBreak/>
-          <w:t>recognized by the Designated Client.</w:t>
+      <w:ins w:id="112" w:author="Daimon Legal" w:date="2021-07-27T15:00:00Z">
+        <w:r>
+          <w:t xml:space="preserve"> as recognized by the </w:t>
+        </w:r>
+      </w:ins>
+      <w:ins w:id="113" w:author="Daimon Legal" w:date="2021-08-01T19:40:00Z">
+        <w:r>
+          <w:t>Blockchain</w:t>
+        </w:r>
+      </w:ins>
+      <w:ins w:id="114" w:author="Daimon Legal" w:date="2021-07-27T15:00:00Z">
+        <w:r>
+          <w:t xml:space="preserve"> Client.</w:t>
         </w:r>
       </w:ins>
     </w:p>
@@ -1251,22 +1436,32 @@
       <w:pPr>
         <w:pStyle w:val="Level2"/>
       </w:pPr>
-      <w:ins w:id="77" w:author="Daimon Legal" w:date="2021-07-27T15:10:00Z">
+      <w:ins w:id="115" w:author="Daimon Legal" w:date="2021-07-27T15:10:00Z">
         <w:r>
           <w:rPr>
             <w:b/>
             <w:bCs/>
           </w:rPr>
+          <w:lastRenderedPageBreak/>
           <w:t>“</w:t>
         </w:r>
       </w:ins>
-      <w:ins w:id="78" w:author="Daimon Legal" w:date="2021-07-27T15:09:00Z">
+      <w:ins w:id="116" w:author="Daimon Legal" w:date="2021-08-01T19:40:00Z">
         <w:r>
           <w:rPr>
             <w:b/>
             <w:bCs/>
           </w:rPr>
-          <w:t>Designated Client</w:t>
+          <w:t>Blockchain</w:t>
+        </w:r>
+      </w:ins>
+      <w:ins w:id="117" w:author="Daimon Legal" w:date="2021-07-27T15:09:00Z">
+        <w:r>
+          <w:rPr>
+            <w:b/>
+            <w:bCs/>
+          </w:rPr>
+          <w:t xml:space="preserve"> Client</w:t>
         </w:r>
         <w:r>
           <w:t xml:space="preserve">” means </w:t>
@@ -1281,7 +1476,7 @@
           <w:t>INSERT REFERENCE TO DESIRED BLOCKCHAIN CLIENT INCLUDING LINK TO OFFICIAL GITHU</w:t>
         </w:r>
       </w:ins>
-      <w:ins w:id="79" w:author="Daimon Legal" w:date="2021-07-27T15:10:00Z">
+      <w:ins w:id="118" w:author="Daimon Legal" w:date="2021-07-27T15:10:00Z">
         <w:r>
           <w:rPr>
             <w:highlight w:val="yellow"/>
@@ -1289,7 +1484,7 @@
           <w:t>B</w:t>
         </w:r>
       </w:ins>
-      <w:ins w:id="80" w:author="Daimon Legal" w:date="2021-07-27T15:09:00Z">
+      <w:ins w:id="119" w:author="Daimon Legal" w:date="2021-07-27T15:09:00Z">
         <w:r>
           <w:rPr>
             <w:highlight w:val="yellow"/>
@@ -1308,7 +1503,7 @@
       <w:pPr>
         <w:pStyle w:val="Level2"/>
       </w:pPr>
-      <w:ins w:id="81" w:author="Daimon Legal" w:date="2021-07-28T11:53:00Z">
+      <w:ins w:id="120" w:author="Daimon Legal" w:date="2021-07-28T11:53:00Z">
         <w:r>
           <w:t>“</w:t>
         </w:r>
@@ -1326,7 +1521,7 @@
           <w:t xml:space="preserve"> </w:t>
         </w:r>
       </w:ins>
-      <w:ins w:id="82" w:author="Daimon Legal" w:date="2021-07-27T15:25:00Z">
+      <w:ins w:id="121" w:author="Daimon Legal" w:date="2021-07-27T15:25:00Z">
         <w:r>
           <w:t xml:space="preserve">means any </w:t>
         </w:r>
@@ -1334,22 +1529,22 @@
           <w:t>cryptographically secure</w:t>
         </w:r>
       </w:ins>
-      <w:ins w:id="83" w:author="Daimon Legal" w:date="2021-07-27T16:24:00Z">
+      <w:ins w:id="122" w:author="Daimon Legal" w:date="2021-07-27T16:24:00Z">
         <w:r>
           <w:t>, non-fungible</w:t>
         </w:r>
       </w:ins>
-      <w:ins w:id="84" w:author="Daimon Legal" w:date="2021-07-27T15:25:00Z">
+      <w:ins w:id="123" w:author="Daimon Legal" w:date="2021-07-27T15:25:00Z">
         <w:r>
           <w:t xml:space="preserve"> token complying with the ERC-721 standard, ERC-1155 standard or other similar non-fungible token standard</w:t>
         </w:r>
       </w:ins>
-      <w:ins w:id="85" w:author="Daimon Legal" w:date="2021-07-27T16:23:00Z">
+      <w:ins w:id="124" w:author="Daimon Legal" w:date="2021-07-27T16:23:00Z">
         <w:r>
           <w:t xml:space="preserve"> having a Uniform Resource Identifier (“URI”) identifying an appropriately configured JSON file conforming to the ERC-721 Metadata JSON Schema, ERC-1155 Metadata URI JSON Schema or a similar JSON schema, as applicable</w:t>
         </w:r>
       </w:ins>
-      <w:ins w:id="86" w:author="Daimon Legal" w:date="2021-07-27T15:25:00Z">
+      <w:ins w:id="125" w:author="Daimon Legal" w:date="2021-07-27T15:25:00Z">
         <w:r>
           <w:t>.</w:t>
         </w:r>
@@ -1358,11 +1553,14 @@
     <w:p>
       <w:pPr>
         <w:pStyle w:val="Level2"/>
+        <w:rPr>
+          <w:ins w:id="126" w:author="Daimon Legal" w:date="2021-08-01T20:13:00Z"/>
+        </w:rPr>
       </w:pPr>
       <w:r>
         <w:t>“</w:t>
       </w:r>
-      <w:del w:id="87" w:author="Daimon Legal" w:date="2021-07-27T15:11:00Z">
+      <w:del w:id="127" w:author="Daimon Legal" w:date="2021-07-27T15:11:00Z">
         <w:r>
           <w:rPr>
             <w:b/>
@@ -1379,74 +1577,69 @@
         <w:t>Persistent Fork</w:t>
       </w:r>
       <w:r>
-        <w:t>” means a</w:t>
-      </w:r>
-      <w:del w:id="88" w:author="Daimon Legal" w:date="2021-07-27T15:12:00Z">
+        <w:t xml:space="preserve">” means </w:t>
+      </w:r>
+      <w:del w:id="128" w:author="Daimon Legal" w:date="2021-08-01T20:08:00Z">
+        <w:r>
+          <w:delText>a</w:delText>
+        </w:r>
+      </w:del>
+      <w:del w:id="129" w:author="Daimon Legal" w:date="2021-07-27T15:12:00Z">
         <w:r>
           <w:delText>n</w:delText>
         </w:r>
       </w:del>
-      <w:r>
-        <w:t xml:space="preserve"> </w:t>
-      </w:r>
-      <w:del w:id="89" w:author="Daimon Legal" w:date="2021-07-27T15:11:00Z">
+      <w:del w:id="130" w:author="Daimon Legal" w:date="2021-08-01T20:08:00Z">
+        <w:r>
+          <w:delText xml:space="preserve"> </w:delText>
+        </w:r>
+      </w:del>
+      <w:del w:id="131" w:author="Daimon Legal" w:date="2021-07-27T15:11:00Z">
         <w:r>
           <w:delText xml:space="preserve">Ethereum </w:delText>
         </w:r>
       </w:del>
-      <w:r>
-        <w:t xml:space="preserve">network and blockchain generally recognized in the blockchain industry as the </w:t>
-      </w:r>
-      <w:proofErr w:type="spellStart"/>
-      <w:r>
-        <w:t>mainnet</w:t>
-      </w:r>
-      <w:proofErr w:type="spellEnd"/>
-      <w:r>
-        <w:t xml:space="preserve"> and consensus blockchain of a persistent </w:t>
-      </w:r>
-      <w:del w:id="90" w:author="Daimon Legal" w:date="2021-07-29T16:17:00Z">
+      <w:del w:id="132" w:author="Daimon Legal" w:date="2021-08-01T20:07:00Z">
+        <w:r>
+          <w:delText xml:space="preserve">network and blockchain generally recognized in the </w:delText>
+        </w:r>
+      </w:del>
+      <w:del w:id="133" w:author="Daimon Legal" w:date="2021-08-01T19:41:00Z">
+        <w:r>
+          <w:delText xml:space="preserve">blockchain </w:delText>
+        </w:r>
+      </w:del>
+      <w:del w:id="134" w:author="Daimon Legal" w:date="2021-08-01T20:07:00Z">
+        <w:r>
+          <w:delText xml:space="preserve">industry as </w:delText>
+        </w:r>
+      </w:del>
+      <w:del w:id="135" w:author="Daimon Legal" w:date="2021-08-01T20:09:00Z">
+        <w:r>
+          <w:delText xml:space="preserve">the mainnet and consensus blockchain of a persistent </w:delText>
+        </w:r>
+      </w:del>
+      <w:del w:id="136" w:author="Daimon Legal" w:date="2021-07-29T16:17:00Z">
         <w:r>
           <w:delText>“contentious hardfork”</w:delText>
         </w:r>
       </w:del>
-      <w:proofErr w:type="spellStart"/>
-      <w:ins w:id="91" w:author="Daimon Legal" w:date="2021-07-29T16:17:00Z">
-        <w:r>
-          <w:t>hardfork</w:t>
-        </w:r>
-      </w:ins>
-      <w:proofErr w:type="spellEnd"/>
-      <w:r>
-        <w:t xml:space="preserve"> from </w:t>
-      </w:r>
-      <w:del w:id="92" w:author="Daimon Legal" w:date="2021-07-27T15:12:00Z">
+      <w:del w:id="137" w:author="Daimon Legal" w:date="2021-08-01T20:09:00Z">
+        <w:r>
+          <w:delText xml:space="preserve"> from </w:delText>
+        </w:r>
+      </w:del>
+      <w:del w:id="138" w:author="Daimon Legal" w:date="2021-07-27T15:12:00Z">
         <w:r>
           <w:delText>Ethereum</w:delText>
         </w:r>
       </w:del>
-      <w:ins w:id="93" w:author="Daimon Legal" w:date="2021-07-27T15:12:00Z">
-        <w:r>
-          <w:t>the Designated Blockchain Network</w:t>
-        </w:r>
-      </w:ins>
-      <w:r>
-        <w:t xml:space="preserve">, provided that such </w:t>
-      </w:r>
-      <w:proofErr w:type="spellStart"/>
-      <w:r>
-        <w:t>hardfork</w:t>
-      </w:r>
-      <w:proofErr w:type="spellEnd"/>
-      <w:r>
-        <w:t xml:space="preserve"> has or would reasonably be expected to have material value independent from </w:t>
-      </w:r>
-      <w:ins w:id="94" w:author="Daimon Legal" w:date="2021-07-27T15:12:00Z">
-        <w:r>
-          <w:t>the Designated Blockchain Network</w:t>
-        </w:r>
-      </w:ins>
-      <w:del w:id="95" w:author="Daimon Legal" w:date="2021-07-27T15:12:00Z">
+      <w:del w:id="139" w:author="Daimon Legal" w:date="2021-08-01T20:09:00Z">
+        <w:r>
+          <w:delText xml:space="preserve">, provided that such hardfork has or would reasonably be expected to have material value independent from </w:delText>
+        </w:r>
+      </w:del>
+      <w:del w:id="140" w:author="Daimon Legal" w:date="2021-07-27T15:12:00Z">
         <w:r>
           <w:delText>Ethereum</w:delText>
         </w:r>
@@ -1454,34 +1647,146 @@
       <w:r>
         <w:t>.</w:t>
       </w:r>
-      <w:del w:id="96" w:author="Daimon Legal" w:date="2021-07-27T15:25:00Z">
+      <w:del w:id="141" w:author="Daimon Legal" w:date="2021-07-27T15:25:00Z">
         <w:r>
           <w:delText>“NFTs”</w:delText>
         </w:r>
       </w:del>
-      <w:del w:id="97" w:author="Daimon Legal" w:date="2021-07-27T15:15:00Z">
+      <w:del w:id="142" w:author="Daimon Legal" w:date="2021-07-27T15:15:00Z">
         <w:r>
           <w:delText xml:space="preserve"> </w:delText>
         </w:r>
       </w:del>
-      <w:del w:id="98" w:author="Daimon Legal" w:date="2021-07-27T15:25:00Z">
+      <w:del w:id="143" w:author="Daimon Legal" w:date="2021-07-27T15:25:00Z">
         <w:r>
           <w:delText xml:space="preserve">means any </w:delText>
         </w:r>
       </w:del>
-      <w:del w:id="99" w:author="Daimon Legal" w:date="2021-07-27T14:56:00Z">
+      <w:del w:id="144" w:author="Daimon Legal" w:date="2021-07-27T14:56:00Z">
         <w:r>
           <w:delText>Ethereum-based</w:delText>
         </w:r>
       </w:del>
-      <w:del w:id="100" w:author="Daimon Legal" w:date="2021-07-27T15:25:00Z">
+      <w:del w:id="145" w:author="Daimon Legal" w:date="2021-07-27T15:25:00Z">
         <w:r>
           <w:delText xml:space="preserve"> tokens complying with the ERC-721 standard, ERC-1155 standard or other similar non-fungible token standard</w:delText>
         </w:r>
       </w:del>
+      <w:ins w:id="146" w:author="Daimon Legal" w:date="2021-08-01T20:08:00Z">
+        <w:r>
+          <w:t xml:space="preserve"> </w:t>
+        </w:r>
+        <w:r>
+          <w:t xml:space="preserve">means at any give time, the version of the distributed ledger technology that nodes or validators (as the case may be) </w:t>
+        </w:r>
+      </w:ins>
+      <w:ins w:id="147" w:author="Daimon Legal" w:date="2021-08-01T20:11:00Z">
+        <w:r>
+          <w:t>are running</w:t>
+        </w:r>
+      </w:ins>
+      <w:ins w:id="148" w:author="Daimon Legal" w:date="2021-08-01T20:08:00Z">
+        <w:r>
+          <w:t xml:space="preserve"> </w:t>
+        </w:r>
+      </w:ins>
+      <w:ins w:id="149" w:author="Daimon Legal" w:date="2021-08-01T20:11:00Z">
+        <w:r>
+          <w:t>a</w:t>
+        </w:r>
+      </w:ins>
+      <w:ins w:id="150" w:author="Daimon Legal" w:date="2021-08-01T20:09:00Z">
+        <w:r>
+          <w:t xml:space="preserve"> </w:t>
+        </w:r>
+        <w:r>
+          <w:t>persistent hardfork</w:t>
+        </w:r>
+      </w:ins>
+      <w:ins w:id="151" w:author="Daimon Legal" w:date="2021-08-01T20:13:00Z">
+        <w:r>
+          <w:t xml:space="preserve"> branch</w:t>
+        </w:r>
+      </w:ins>
+      <w:ins w:id="152" w:author="Daimon Legal" w:date="2021-08-01T20:09:00Z">
+        <w:r>
+          <w:t xml:space="preserve"> from the Blockchain Network</w:t>
+        </w:r>
+      </w:ins>
+      <w:ins w:id="153" w:author="Daimon Legal" w:date="2021-08-01T20:12:00Z">
+        <w:r>
+          <w:t xml:space="preserve">, </w:t>
+        </w:r>
+      </w:ins>
+      <w:ins w:id="154" w:author="Daimon Legal" w:date="2021-08-01T20:13:00Z">
+        <w:r>
+          <w:t>provided that</w:t>
+        </w:r>
+        <w:r>
+          <w:t xml:space="preserve"> </w:t>
+        </w:r>
+        <w:r>
+          <w:t>such hardfork</w:t>
+        </w:r>
+        <w:r>
+          <w:t>:</w:t>
+        </w:r>
+        <w:r>
+          <w:t xml:space="preserve"> </w:t>
+        </w:r>
+      </w:ins>
     </w:p>
     <w:p>
       <w:pPr>
+        <w:pStyle w:val="Level3letter"/>
+        <w:rPr>
+          <w:ins w:id="155" w:author="Daimon Legal" w:date="2021-08-01T20:14:00Z"/>
+        </w:rPr>
+      </w:pPr>
+      <w:ins w:id="156" w:author="Daimon Legal" w:date="2021-08-01T20:13:00Z">
+        <w:r>
+          <w:t>is</w:t>
+        </w:r>
+      </w:ins>
+      <w:ins w:id="157" w:author="Daimon Legal" w:date="2021-08-01T20:09:00Z">
+        <w:r>
+          <w:t xml:space="preserve"> generally recognized </w:t>
+        </w:r>
+      </w:ins>
+      <w:ins w:id="158" w:author="Daimon Legal" w:date="2021-08-01T20:12:00Z">
+        <w:r>
+          <w:t>by</w:t>
+        </w:r>
+      </w:ins>
+      <w:ins w:id="159" w:author="Daimon Legal" w:date="2021-08-01T20:09:00Z">
+        <w:r>
+          <w:t xml:space="preserve"> the distributed ledger technology industry</w:t>
+        </w:r>
+      </w:ins>
+      <w:ins w:id="160" w:author="Daimon Legal" w:date="2021-08-01T20:13:00Z">
+        <w:r>
+          <w:t>; and</w:t>
+        </w:r>
+      </w:ins>
+    </w:p>
+    <w:p>
+      <w:pPr>
+        <w:pStyle w:val="Level3letter"/>
+        <w:rPr>
+          <w:ins w:id="161" w:author="Daimon Legal" w:date="2021-08-01T20:14:00Z"/>
+        </w:rPr>
+      </w:pPr>
+      <w:ins w:id="162" w:author="Daimon Legal" w:date="2021-08-01T20:14:00Z">
+        <w:r>
+          <w:t>has or would reasonably be expected to have material value independent from the Blockchain Network</w:t>
+        </w:r>
+        <w:r>
+          <w:t>.</w:t>
+        </w:r>
+      </w:ins>
+    </w:p>
+    <w:p>
+      <w:pPr>
         <w:pStyle w:val="Level1"/>
       </w:pPr>
       <w:r>
@@ -1494,144 +1799,244 @@
       <w:r>
         <w:t xml:space="preserve"> </w:t>
       </w:r>
-      <w:r>
-        <w:t>The Creator hereby represents and warrants</w:t>
-      </w:r>
-      <w:del w:id="101" w:author="Daimon Legal" w:date="2021-07-29T16:24:00Z">
-        <w:r>
-          <w:delText>, to and for the benefit of the Collector and each Sublicensee</w:delText>
-        </w:r>
-      </w:del>
-      <w:r>
-        <w:t xml:space="preserve"> that</w:t>
-      </w:r>
-      <w:r>
-        <w:t>: (a)</w:t>
-      </w:r>
-      <w:r>
-        <w:t xml:space="preserve"> the Collectible Image is an original work of</w:t>
-      </w:r>
-      <w:ins w:id="102" w:author="Daimon Legal" w:date="2021-07-29T16:30:00Z">
-        <w:r>
-          <w:t xml:space="preserve"> art or</w:t>
-        </w:r>
-      </w:ins>
-      <w:r>
-        <w:t xml:space="preserve"> authorship by the Creator or an original work of </w:t>
-      </w:r>
-      <w:ins w:id="103" w:author="Daimon Legal" w:date="2021-07-29T16:30:00Z">
-        <w:r>
-          <w:t xml:space="preserve">art or </w:t>
-        </w:r>
-      </w:ins>
-      <w:r>
-        <w:t>authorship by a person from whom Creator has a vali</w:t>
-      </w:r>
-      <w:r>
-        <w:t>d and enforceable</w:t>
-      </w:r>
-      <w:r>
-        <w:t xml:space="preserve"> </w:t>
-      </w:r>
-      <w:r>
-        <w:t>licence</w:t>
-      </w:r>
-      <w:r>
-        <w:t xml:space="preserve"> permitting the Creator to </w:t>
-      </w:r>
-      <w:r>
-        <w:t>licence</w:t>
-      </w:r>
-      <w:r>
-        <w:t xml:space="preserve"> the Collectible Image to others upon</w:t>
-      </w:r>
-      <w:ins w:id="104" w:author="Daimon Legal" w:date="2021-07-27T15:56:00Z">
-        <w:r>
-          <w:t xml:space="preserve"> and </w:t>
-        </w:r>
-      </w:ins>
-      <w:del w:id="105" w:author="Daimon Legal" w:date="2021-07-27T15:56:00Z">
-        <w:r>
-          <w:delText xml:space="preserve"> the terms and </w:delText>
-        </w:r>
-      </w:del>
-      <w:r>
-        <w:t xml:space="preserve">subject to </w:t>
-      </w:r>
-      <w:del w:id="106" w:author="Daimon Legal" w:date="2021-07-29T16:30:00Z">
-        <w:r>
-          <w:delText xml:space="preserve">the conditions of </w:delText>
-        </w:r>
-      </w:del>
-      <w:r>
-        <w:t>these Terms</w:t>
-      </w:r>
-      <w:r>
-        <w:t xml:space="preserve">; (b) the Collector’s ownership of the NFT and use of the Collectible Image and Collectible in accordance with these Terms will be free and clear of all </w:t>
-      </w:r>
-      <w:r>
-        <w:t xml:space="preserve">additional </w:t>
-      </w:r>
-      <w:r>
-        <w:t>claims, encumbrances, liens and security interests of any kind; and (c) the Collectible Image and the Collectible do not infringe, misappropriate or otherwise violate any intellectual property or other right of any third party.</w:t>
-      </w:r>
-      <w:r>
-        <w:t xml:space="preserve"> </w:t>
-      </w:r>
-      <w:r>
-        <w:t xml:space="preserve">If the Collectible Image is licensed to the Creator, then: (x) Creator hereby represents and warrants that it is acting on behalf of, and with all necessary and desirable authorization from, the licensors; and (y) </w:t>
-      </w:r>
-      <w:r>
-        <w:t xml:space="preserve">to the extent permitted by law, </w:t>
-      </w:r>
-      <w:r>
-        <w:t>all other references to the “Creator” in these Terms shall be deemed to include such licensors</w:t>
-      </w:r>
-      <w:r>
-        <w:t>, including, without limitation for purposes of every grant of rights made by ‘the Creator’ hereunder</w:t>
-      </w:r>
-      <w:r>
-        <w:t xml:space="preserve">. </w:t>
-      </w:r>
-      <w:del w:id="107" w:author="Daimon Legal" w:date="2021-07-27T16:13:00Z">
-        <w:r>
-          <w:delText>E</w:delText>
-        </w:r>
-        <w:r>
-          <w:delText xml:space="preserve">xcept as expressly granted in </w:delText>
-        </w:r>
-        <w:r>
-          <w:delText>these Terms</w:delText>
-        </w:r>
-        <w:r>
-          <w:delText xml:space="preserve">, </w:delText>
-        </w:r>
-        <w:r>
-          <w:delText>the Creator</w:delText>
-        </w:r>
-        <w:r>
-          <w:delText xml:space="preserve"> retain</w:delText>
-        </w:r>
-        <w:r>
-          <w:delText>s</w:delText>
-        </w:r>
-        <w:r>
-          <w:delText xml:space="preserve"> all rights, title, and interest in and to the Collectible Images. </w:delText>
-        </w:r>
-      </w:del>
     </w:p>
     <w:p>
       <w:pPr>
+        <w:pStyle w:val="Level2"/>
+        <w:rPr>
+          <w:ins w:id="163" w:author="Daimon Legal" w:date="2021-08-01T19:29:00Z"/>
+        </w:rPr>
+      </w:pPr>
+      <w:r>
+        <w:t>The Creator hereby represents and warrants</w:t>
+      </w:r>
+      <w:del w:id="164" w:author="Daimon Legal" w:date="2021-07-29T16:24:00Z">
+        <w:r>
+          <w:delText>, to and for the benefit of the Collector and each Sublicensee</w:delText>
+        </w:r>
+      </w:del>
+      <w:r>
+        <w:t xml:space="preserve"> that</w:t>
+      </w:r>
+      <w:r>
+        <w:t xml:space="preserve">: </w:t>
+      </w:r>
+    </w:p>
+    <w:p>
+      <w:pPr>
+        <w:pStyle w:val="Level3letter"/>
+        <w:rPr>
+          <w:ins w:id="165" w:author="Daimon Legal" w:date="2021-08-01T19:36:00Z"/>
+        </w:rPr>
+      </w:pPr>
+      <w:r>
+        <w:t>the Collectible Image is an original work of authorship by the Creator or an original work of authorship by a person from whom Creator has a vali</w:t>
+      </w:r>
+      <w:r>
+        <w:t xml:space="preserve">d </w:t>
+      </w:r>
+      <w:del w:id="166" w:author="Daimon Legal" w:date="2021-08-01T19:37:00Z">
+        <w:r>
+          <w:delText>and enforceable</w:delText>
+        </w:r>
+        <w:r>
+          <w:delText xml:space="preserve"> </w:delText>
+        </w:r>
+      </w:del>
+      <w:r>
+        <w:t>licence</w:t>
+      </w:r>
+      <w:r>
+        <w:t xml:space="preserve"> permitting the Creator to </w:t>
+      </w:r>
+      <w:r>
+        <w:t>licence</w:t>
+      </w:r>
+      <w:r>
+        <w:t xml:space="preserve"> the Collectible Image to others upon</w:t>
+      </w:r>
+      <w:ins w:id="167" w:author="Daimon Legal" w:date="2021-07-27T15:56:00Z">
+        <w:r>
+          <w:t xml:space="preserve"> and </w:t>
+        </w:r>
+      </w:ins>
+      <w:del w:id="168" w:author="Daimon Legal" w:date="2021-07-27T15:56:00Z">
+        <w:r>
+          <w:delText xml:space="preserve"> the terms and </w:delText>
+        </w:r>
+      </w:del>
+      <w:r>
+        <w:t xml:space="preserve">subject to </w:t>
+      </w:r>
+      <w:del w:id="169" w:author="Daimon Legal" w:date="2021-07-29T16:30:00Z">
+        <w:r>
+          <w:delText xml:space="preserve">the conditions of </w:delText>
+        </w:r>
+      </w:del>
+      <w:r>
+        <w:t>these Terms</w:t>
+      </w:r>
+      <w:r>
+        <w:t xml:space="preserve">; </w:t>
+      </w:r>
+      <w:del w:id="170" w:author="Daimon Legal" w:date="2021-08-01T19:36:00Z">
+        <w:r>
+          <w:delText xml:space="preserve">(b) </w:delText>
+        </w:r>
+      </w:del>
+    </w:p>
+    <w:p>
+      <w:pPr>
+        <w:pStyle w:val="Level3letter"/>
+        <w:rPr>
+          <w:ins w:id="171" w:author="Daimon Legal" w:date="2021-08-01T19:36:00Z"/>
+        </w:rPr>
+      </w:pPr>
+      <w:r>
+        <w:t xml:space="preserve">the Collector’s ownership of the NFT and use of the Collectible Image and Collectible in accordance with these Terms will be free and clear of all </w:t>
+      </w:r>
+      <w:r>
+        <w:t xml:space="preserve">additional </w:t>
+      </w:r>
+      <w:r>
+        <w:t xml:space="preserve">claims, encumbrances, liens and security interests of any kind; and </w:t>
+      </w:r>
+      <w:del w:id="172" w:author="Daimon Legal" w:date="2021-08-01T19:36:00Z">
+        <w:r>
+          <w:delText xml:space="preserve">(c) </w:delText>
+        </w:r>
+      </w:del>
+    </w:p>
+    <w:p>
+      <w:pPr>
+        <w:pStyle w:val="Level3letter"/>
+        <w:rPr>
+          <w:ins w:id="173" w:author="Daimon Legal" w:date="2021-08-01T19:37:00Z"/>
+        </w:rPr>
+      </w:pPr>
+      <w:ins w:id="174" w:author="Daimon Legal" w:date="2021-08-01T19:28:00Z">
+        <w:r>
+          <w:t xml:space="preserve">neither </w:t>
+        </w:r>
+      </w:ins>
+      <w:r>
+        <w:t xml:space="preserve">the Collectible Image </w:t>
+      </w:r>
+      <w:del w:id="175" w:author="Daimon Legal" w:date="2021-08-01T19:28:00Z">
+        <w:r>
+          <w:delText xml:space="preserve">and </w:delText>
+        </w:r>
+      </w:del>
+      <w:ins w:id="176" w:author="Daimon Legal" w:date="2021-08-01T19:28:00Z">
+        <w:r>
+          <w:t>nor</w:t>
+        </w:r>
+        <w:r>
+          <w:t xml:space="preserve"> </w:t>
+        </w:r>
+      </w:ins>
+      <w:r>
+        <w:t xml:space="preserve">the Collectible </w:t>
+      </w:r>
+      <w:del w:id="177" w:author="Daimon Legal" w:date="2021-08-01T19:28:00Z">
+        <w:r>
+          <w:delText xml:space="preserve">do not </w:delText>
+        </w:r>
+      </w:del>
+      <w:r>
+        <w:t>infringe, misappropriate or otherwise violate any intellectual property or other right of any third party.</w:t>
+      </w:r>
+      <w:r>
+        <w:t xml:space="preserve"> </w:t>
+      </w:r>
+    </w:p>
+    <w:p>
+      <w:pPr>
+        <w:pStyle w:val="Level2"/>
+        <w:rPr>
+          <w:ins w:id="178" w:author="Daimon Legal" w:date="2021-08-01T19:36:00Z"/>
+        </w:rPr>
+      </w:pPr>
+      <w:r>
+        <w:t xml:space="preserve">If the Collectible Image is licensed to the Creator, then: </w:t>
+      </w:r>
+      <w:del w:id="179" w:author="Daimon Legal" w:date="2021-08-01T19:36:00Z">
+        <w:r>
+          <w:delText xml:space="preserve">(x) </w:delText>
+        </w:r>
+      </w:del>
+    </w:p>
+    <w:p>
+      <w:pPr>
+        <w:pStyle w:val="Level3letter"/>
+        <w:rPr>
+          <w:ins w:id="180" w:author="Daimon Legal" w:date="2021-08-01T19:36:00Z"/>
+        </w:rPr>
+      </w:pPr>
+      <w:r>
+        <w:t>Creator hereby represents and warrants that it is acting on behalf of, and with all necessary and desirable authorization from, the licensors; and</w:t>
+      </w:r>
+      <w:del w:id="181" w:author="Daimon Legal" w:date="2021-08-01T19:36:00Z">
+        <w:r>
+          <w:delText xml:space="preserve"> (y) </w:delText>
+        </w:r>
+      </w:del>
+    </w:p>
+    <w:p>
+      <w:pPr>
+        <w:pStyle w:val="Level3letter"/>
+      </w:pPr>
+      <w:r>
+        <w:t xml:space="preserve">to the extent permitted by law, </w:t>
+      </w:r>
+      <w:r>
+        <w:t>all other references to the “Creator” in these Terms shall be deemed to include such licensors</w:t>
+      </w:r>
+      <w:r>
+        <w:t>, including, without limitation for purposes of every grant of rights made by ‘the Creator’ hereunder</w:t>
+      </w:r>
+      <w:r>
+        <w:t xml:space="preserve">. </w:t>
+      </w:r>
+      <w:del w:id="182" w:author="Daimon Legal" w:date="2021-07-27T16:13:00Z">
+        <w:r>
+          <w:delText>E</w:delText>
+        </w:r>
+        <w:r>
+          <w:delText xml:space="preserve">xcept as expressly granted in </w:delText>
+        </w:r>
+        <w:r>
+          <w:delText>these Terms</w:delText>
+        </w:r>
+        <w:r>
+          <w:delText xml:space="preserve">, </w:delText>
+        </w:r>
+        <w:r>
+          <w:delText>the Creator</w:delText>
+        </w:r>
+        <w:r>
+          <w:delText xml:space="preserve"> retain</w:delText>
+        </w:r>
+        <w:r>
+          <w:delText>s</w:delText>
+        </w:r>
+        <w:r>
+          <w:delText xml:space="preserve"> all rights, title, and interest in and to the Collectible Images. </w:delText>
+        </w:r>
+      </w:del>
+    </w:p>
+    <w:p>
+      <w:pPr>
         <w:pStyle w:val="Level1"/>
         <w:rPr>
           <w:b/>
           <w:bCs/>
         </w:rPr>
       </w:pPr>
-      <w:bookmarkStart w:id="108" w:name="3.__License_Terms_and_Specific_Restricti"/>
-      <w:bookmarkStart w:id="109" w:name="3.1.__Standard_License_and_Specific_Rest"/>
-      <w:bookmarkEnd w:id="108"/>
-      <w:bookmarkEnd w:id="109"/>
+      <w:bookmarkStart w:id="183" w:name="3.__License_Terms_and_Specific_Restricti"/>
+      <w:bookmarkStart w:id="184" w:name="3.1.__Standard_License_and_Specific_Rest"/>
+      <w:bookmarkEnd w:id="183"/>
+      <w:bookmarkEnd w:id="184"/>
       <w:r>
         <w:rPr>
           <w:b/>
@@ -1880,12 +2285,12 @@
       <w:r>
         <w:t xml:space="preserve"> Non-commercial uses are uses that are not promotional, advertorial</w:t>
       </w:r>
-      <w:ins w:id="110" w:author="Daimon Legal" w:date="2021-07-27T16:16:00Z">
+      <w:ins w:id="185" w:author="Daimon Legal" w:date="2021-07-27T16:16:00Z">
         <w:r>
           <w:t>,</w:t>
         </w:r>
       </w:ins>
-      <w:del w:id="111" w:author="Daimon Legal" w:date="2021-07-27T16:16:00Z">
+      <w:del w:id="186" w:author="Daimon Legal" w:date="2021-07-27T16:16:00Z">
         <w:r>
           <w:delText xml:space="preserve"> or</w:delText>
         </w:r>
@@ -1907,12 +2312,13 @@
         <w:ind w:left="1134" w:hanging="567"/>
       </w:pPr>
       <w:r>
+        <w:lastRenderedPageBreak/>
         <w:t>T</w:t>
       </w:r>
       <w:r>
         <w:t xml:space="preserve">he Collector may </w:t>
       </w:r>
-      <w:ins w:id="112" w:author="Daimon Legal" w:date="2021-07-27T16:50:00Z">
+      <w:ins w:id="187" w:author="Daimon Legal" w:date="2021-07-27T16:50:00Z">
         <w:r>
           <w:t xml:space="preserve">only </w:t>
         </w:r>
@@ -1926,12 +2332,12 @@
       <w:r>
         <w:t xml:space="preserve"> or assign </w:t>
       </w:r>
-      <w:del w:id="113" w:author="Daimon Legal" w:date="2021-07-27T16:52:00Z">
+      <w:del w:id="188" w:author="Daimon Legal" w:date="2021-07-27T16:52:00Z">
         <w:r>
           <w:delText>all (but not less than all)</w:delText>
         </w:r>
       </w:del>
-      <w:ins w:id="114" w:author="Daimon Legal" w:date="2021-07-27T16:52:00Z">
+      <w:ins w:id="189" w:author="Daimon Legal" w:date="2021-07-27T16:52:00Z">
         <w:r>
           <w:t>the whole</w:t>
         </w:r>
@@ -1954,12 +2360,12 @@
       <w:r>
         <w:t xml:space="preserve">the </w:t>
       </w:r>
-      <w:del w:id="115" w:author="Daimon Legal" w:date="2021-07-27T16:53:00Z">
+      <w:del w:id="190" w:author="Daimon Legal" w:date="2021-07-27T16:53:00Z">
         <w:r>
           <w:delText xml:space="preserve">NFT </w:delText>
         </w:r>
       </w:del>
-      <w:del w:id="116" w:author="Daimon Legal" w:date="2021-07-27T16:52:00Z">
+      <w:del w:id="191" w:author="Daimon Legal" w:date="2021-07-27T16:52:00Z">
         <w:r>
           <w:delText xml:space="preserve">associated </w:delText>
         </w:r>
@@ -1967,7 +2373,7 @@
           <w:delText>with</w:delText>
         </w:r>
       </w:del>
-      <w:del w:id="117" w:author="Daimon Legal" w:date="2021-07-27T16:53:00Z">
+      <w:del w:id="192" w:author="Daimon Legal" w:date="2021-07-27T16:53:00Z">
         <w:r>
           <w:delText xml:space="preserve"> the </w:delText>
         </w:r>
@@ -1975,7 +2381,7 @@
       <w:r>
         <w:t>Collectible</w:t>
       </w:r>
-      <w:ins w:id="118" w:author="Daimon Legal" w:date="2021-07-27T16:54:00Z">
+      <w:ins w:id="193" w:author="Daimon Legal" w:date="2021-07-27T16:54:00Z">
         <w:r>
           <w:t xml:space="preserve"> and related NFT</w:t>
         </w:r>
@@ -2020,7 +2426,7 @@
       <w:r>
         <w:t>Collectible, including</w:t>
       </w:r>
-      <w:ins w:id="119" w:author="Daimon Legal" w:date="2021-07-27T16:55:00Z">
+      <w:ins w:id="194" w:author="Daimon Legal" w:date="2021-07-27T16:55:00Z">
         <w:r>
           <w:t xml:space="preserve"> (without limitation)</w:t>
         </w:r>
@@ -2046,7 +2452,7 @@
       <w:r>
         <w:t xml:space="preserve"> buyer, transferee, or assignee </w:t>
       </w:r>
-      <w:ins w:id="120" w:author="Daimon Legal" w:date="2021-07-27T16:19:00Z">
+      <w:ins w:id="195" w:author="Daimon Legal" w:date="2021-07-27T16:19:00Z">
         <w:r>
           <w:t>(as the case may be)</w:t>
         </w:r>
@@ -2054,7 +2460,7 @@
           <w:t xml:space="preserve"> </w:t>
         </w:r>
       </w:ins>
-      <w:del w:id="121" w:author="Daimon Legal" w:date="2021-07-27T16:54:00Z">
+      <w:del w:id="196" w:author="Daimon Legal" w:date="2021-07-27T16:54:00Z">
         <w:r>
           <w:delText xml:space="preserve">of </w:delText>
         </w:r>
@@ -2062,12 +2468,12 @@
           <w:delText>such NFT</w:delText>
         </w:r>
       </w:del>
-      <w:del w:id="122" w:author="Daimon Legal" w:date="2021-07-27T16:19:00Z">
+      <w:del w:id="197" w:author="Daimon Legal" w:date="2021-07-27T16:19:00Z">
         <w:r>
           <w:delText xml:space="preserve"> </w:delText>
         </w:r>
       </w:del>
-      <w:del w:id="123" w:author="Daimon Legal" w:date="2021-07-27T16:54:00Z">
+      <w:del w:id="198" w:author="Daimon Legal" w:date="2021-07-27T16:54:00Z">
         <w:r>
           <w:delText>along with</w:delText>
         </w:r>
@@ -2097,39 +2503,39 @@
       <w:r>
         <w:t xml:space="preserve"> </w:t>
       </w:r>
-      <w:del w:id="124" w:author="Daimon Legal" w:date="2021-07-27T16:54:00Z">
+      <w:del w:id="199" w:author="Daimon Legal" w:date="2021-07-27T16:54:00Z">
         <w:r>
           <w:delText>The Collector</w:delText>
         </w:r>
       </w:del>
-      <w:ins w:id="125" w:author="Andrew Glidden" w:date="2021-04-14T15:03:00Z">
-        <w:del w:id="126" w:author="Daimon Legal" w:date="2021-07-27T16:54:00Z">
+      <w:ins w:id="200" w:author="Andrew Glidden" w:date="2021-04-14T15:03:00Z">
+        <w:del w:id="201" w:author="Daimon Legal" w:date="2021-07-27T16:54:00Z">
           <w:r>
             <w:delText>’</w:delText>
           </w:r>
         </w:del>
       </w:ins>
-      <w:del w:id="127" w:author="Daimon Legal" w:date="2021-07-27T16:54:00Z">
+      <w:del w:id="202" w:author="Daimon Legal" w:date="2021-07-27T16:54:00Z">
         <w:r>
           <w:delText xml:space="preserve">s rights, title and interest in the Collectible may not be assigned, sold or transferred, in whole or in part, to any person and the Resale Right may not be exercised, in whole or in part, </w:delText>
         </w:r>
       </w:del>
-      <w:del w:id="128" w:author="Daimon Legal" w:date="2021-07-27T16:46:00Z">
+      <w:del w:id="203" w:author="Daimon Legal" w:date="2021-07-27T16:46:00Z">
         <w:r>
           <w:delText xml:space="preserve">without </w:delText>
         </w:r>
       </w:del>
-      <w:del w:id="129" w:author="Daimon Legal" w:date="2021-07-27T16:54:00Z">
+      <w:del w:id="204" w:author="Daimon Legal" w:date="2021-07-27T16:54:00Z">
         <w:r>
           <w:delText xml:space="preserve">a sale and transfer of the NFT associated with the Collectible to </w:delText>
         </w:r>
       </w:del>
-      <w:del w:id="130" w:author="Daimon Legal" w:date="2021-07-27T16:48:00Z">
+      <w:del w:id="205" w:author="Daimon Legal" w:date="2021-07-27T16:48:00Z">
         <w:r>
           <w:delText xml:space="preserve">the </w:delText>
         </w:r>
       </w:del>
-      <w:del w:id="131" w:author="Daimon Legal" w:date="2021-07-27T16:54:00Z">
+      <w:del w:id="206" w:author="Daimon Legal" w:date="2021-07-27T16:54:00Z">
         <w:r>
           <w:delText xml:space="preserve">assignee, purchaser or transferee, as applicable. </w:delText>
         </w:r>
@@ -2147,7 +2553,7 @@
         </w:tabs>
         <w:ind w:left="1134" w:hanging="567"/>
         <w:rPr>
-          <w:ins w:id="132" w:author="Daimon Legal" w:date="2021-07-28T12:29:00Z"/>
+          <w:ins w:id="207" w:author="Daimon Legal" w:date="2021-07-28T12:29:00Z"/>
         </w:rPr>
       </w:pPr>
       <w:r>
@@ -2168,7 +2574,7 @@
       <w:r>
         <w:t>in the Collectible Image</w:t>
       </w:r>
-      <w:ins w:id="133" w:author="Daimon Legal" w:date="2021-07-28T12:05:00Z">
+      <w:ins w:id="208" w:author="Daimon Legal" w:date="2021-07-28T12:05:00Z">
         <w:r>
           <w:t xml:space="preserve"> on </w:t>
         </w:r>
@@ -2176,7 +2582,7 @@
           <w:t xml:space="preserve">terms no less onerous than those imposed on the Collector under </w:t>
         </w:r>
       </w:ins>
-      <w:ins w:id="134" w:author="Daimon Legal" w:date="2021-07-28T12:26:00Z">
+      <w:ins w:id="209" w:author="Daimon Legal" w:date="2021-07-28T12:26:00Z">
         <w:r>
           <w:t>these Terms</w:t>
         </w:r>
@@ -2188,7 +2594,6 @@
         <w:t xml:space="preserve">the lawful operators of </w:t>
       </w:r>
       <w:r>
-        <w:lastRenderedPageBreak/>
         <w:t xml:space="preserve">websites, </w:t>
       </w:r>
       <w:r>
@@ -2234,17 +2639,17 @@
       <w:r>
         <w:t>)</w:t>
       </w:r>
-      <w:ins w:id="135" w:author="Daimon Legal" w:date="2021-07-28T12:01:00Z">
+      <w:ins w:id="210" w:author="Daimon Legal" w:date="2021-07-28T12:01:00Z">
         <w:r>
           <w:t>.</w:t>
         </w:r>
       </w:ins>
-      <w:del w:id="136" w:author="Daimon Legal" w:date="2021-07-28T12:01:00Z">
+      <w:del w:id="211" w:author="Daimon Legal" w:date="2021-07-28T12:01:00Z">
         <w:r>
           <w:delText>,</w:delText>
         </w:r>
       </w:del>
-      <w:del w:id="137" w:author="Daimon Legal" w:date="2021-07-27T17:04:00Z">
+      <w:del w:id="212" w:author="Daimon Legal" w:date="2021-07-27T17:04:00Z">
         <w:r>
           <w:delText xml:space="preserve"> in each case, </w:delText>
         </w:r>
@@ -2282,7 +2687,7 @@
       <w:r>
         <w:t xml:space="preserve">In each case, the </w:t>
       </w:r>
-      <w:ins w:id="138" w:author="Daimon Legal" w:date="2021-07-27T17:08:00Z">
+      <w:ins w:id="213" w:author="Daimon Legal" w:date="2021-07-27T17:08:00Z">
         <w:r>
           <w:t>Collector</w:t>
         </w:r>
@@ -2293,7 +2698,7 @@
       <w:r>
         <w:t xml:space="preserve">relevant Sublicensee </w:t>
       </w:r>
-      <w:del w:id="139" w:author="Daimon Legal" w:date="2021-07-27T17:08:00Z">
+      <w:del w:id="214" w:author="Daimon Legal" w:date="2021-07-27T17:08:00Z">
         <w:r>
           <w:delText xml:space="preserve">must </w:delText>
         </w:r>
@@ -2301,7 +2706,7 @@
       <w:r>
         <w:t>display</w:t>
       </w:r>
-      <w:ins w:id="140" w:author="Daimon Legal" w:date="2021-07-27T17:08:00Z">
+      <w:ins w:id="215" w:author="Daimon Legal" w:date="2021-07-27T17:08:00Z">
         <w:r>
           <w:t>s</w:t>
         </w:r>
@@ -2318,7 +2723,7 @@
       <w:r>
         <w:t xml:space="preserve"> personal </w:t>
       </w:r>
-      <w:del w:id="141" w:author="Daimon Legal" w:date="2021-07-27T17:05:00Z">
+      <w:del w:id="216" w:author="Daimon Legal" w:date="2021-07-27T17:05:00Z">
         <w:r>
           <w:delText xml:space="preserve">and non-commercial </w:delText>
         </w:r>
@@ -2341,7 +2746,7 @@
       <w:r>
         <w:t xml:space="preserve"> of the Collectible Image by a Sublicensee</w:t>
       </w:r>
-      <w:ins w:id="142" w:author="Daimon Legal" w:date="2021-07-28T12:00:00Z">
+      <w:ins w:id="217" w:author="Daimon Legal" w:date="2021-07-28T12:00:00Z">
         <w:r>
           <w:t xml:space="preserve"> or Collector</w:t>
         </w:r>
@@ -2349,7 +2754,7 @@
       <w:r>
         <w:t xml:space="preserve"> consistent with the uses stated in this paragraph </w:t>
       </w:r>
-      <w:del w:id="143" w:author="Daimon Legal" w:date="2021-07-28T12:01:00Z">
+      <w:del w:id="218" w:author="Daimon Legal" w:date="2021-07-28T12:01:00Z">
         <w:r>
           <w:delText>may have a commercial purpose for the Sublicensee</w:delText>
         </w:r>
@@ -2357,7 +2762,7 @@
           <w:delText xml:space="preserve"> pursuant to its</w:delText>
         </w:r>
       </w:del>
-      <w:ins w:id="144" w:author="Daimon Legal" w:date="2021-07-28T12:01:00Z">
+      <w:ins w:id="219" w:author="Daimon Legal" w:date="2021-07-28T12:01:00Z">
         <w:r>
           <w:t>permit the</w:t>
         </w:r>
@@ -2396,10 +2801,10 @@
         </w:tabs>
         <w:ind w:left="1134" w:hanging="567"/>
         <w:rPr>
-          <w:ins w:id="145" w:author="Daimon Legal" w:date="2021-07-28T12:29:00Z"/>
-        </w:rPr>
-      </w:pPr>
-      <w:ins w:id="146" w:author="Daimon Legal" w:date="2021-07-28T12:29:00Z">
+          <w:ins w:id="220" w:author="Daimon Legal" w:date="2021-07-28T12:29:00Z"/>
+        </w:rPr>
+      </w:pPr>
+      <w:ins w:id="221" w:author="Daimon Legal" w:date="2021-07-28T12:29:00Z">
         <w:r>
           <w:t>For the avoidance of doubt, in</w:t>
         </w:r>
@@ -2539,12 +2944,12 @@
       <w:r>
         <w:t>licence</w:t>
       </w:r>
-      <w:ins w:id="147" w:author="Daimon Legal" w:date="2021-07-28T12:30:00Z">
+      <w:ins w:id="222" w:author="Daimon Legal" w:date="2021-07-28T12:30:00Z">
         <w:r>
           <w:t xml:space="preserve"> in writing</w:t>
         </w:r>
       </w:ins>
-      <w:ins w:id="148" w:author="Daimon Legal" w:date="2021-07-28T12:29:00Z">
+      <w:ins w:id="223" w:author="Daimon Legal" w:date="2021-07-28T12:29:00Z">
         <w:r>
           <w:rPr>
             <w:spacing w:val="-19"/>
@@ -2552,15 +2957,6 @@
           <w:t xml:space="preserve"> </w:t>
         </w:r>
         <w:r>
-          <w:t>directly</w:t>
-        </w:r>
-        <w:r>
-          <w:rPr>
-            <w:spacing w:val="-18"/>
-          </w:rPr>
-          <w:t xml:space="preserve"> </w:t>
-        </w:r>
-        <w:r>
           <w:t>from the</w:t>
         </w:r>
         <w:r>
@@ -2639,7 +3035,7 @@
       <w:r>
         <w:t>licence</w:t>
       </w:r>
-      <w:ins w:id="149" w:author="Daimon Legal" w:date="2021-07-28T12:29:00Z">
+      <w:ins w:id="224" w:author="Daimon Legal" w:date="2021-07-28T12:29:00Z">
         <w:r>
           <w:t xml:space="preserve">. </w:t>
         </w:r>
@@ -2649,7 +3045,7 @@
       <w:pPr>
         <w:pStyle w:val="Level2"/>
       </w:pPr>
-      <w:del w:id="150" w:author="Daimon Legal" w:date="2021-07-27T15:32:00Z">
+      <w:del w:id="225" w:author="Daimon Legal" w:date="2021-07-27T15:32:00Z">
         <w:r>
           <w:rPr>
             <w:b/>
@@ -2657,7 +3053,7 @@
           <w:delText xml:space="preserve">Rarible </w:delText>
         </w:r>
       </w:del>
-      <w:ins w:id="151" w:author="Daimon Legal" w:date="2021-07-27T15:33:00Z">
+      <w:ins w:id="226" w:author="Daimon Legal" w:date="2021-07-27T15:33:00Z">
         <w:r>
           <w:rPr>
             <w:b/>
@@ -2665,7 +3061,7 @@
           <w:t>Galler</w:t>
         </w:r>
       </w:ins>
-      <w:ins w:id="152" w:author="Daimon Legal" w:date="2021-07-27T17:10:00Z">
+      <w:ins w:id="227" w:author="Daimon Legal" w:date="2021-07-27T17:10:00Z">
         <w:r>
           <w:rPr>
             <w:b/>
@@ -2673,7 +3069,7 @@
           <w:t>ies</w:t>
         </w:r>
       </w:ins>
-      <w:ins w:id="153" w:author="Daimon Legal" w:date="2021-07-27T15:32:00Z">
+      <w:ins w:id="228" w:author="Daimon Legal" w:date="2021-07-27T15:32:00Z">
         <w:r>
           <w:rPr>
             <w:b/>
@@ -2705,70 +3101,70 @@
         </w:rPr>
         <w:t xml:space="preserve">. </w:t>
       </w:r>
-      <w:del w:id="154" w:author="Daimon Legal" w:date="2021-07-27T15:33:00Z">
+      <w:del w:id="229" w:author="Daimon Legal" w:date="2021-07-27T15:33:00Z">
         <w:r>
           <w:delText>Rarible Inc., a Delaware corporation</w:delText>
         </w:r>
       </w:del>
-      <w:ins w:id="155" w:author="Daimon Legal" w:date="2021-07-27T15:33:00Z">
+      <w:ins w:id="230" w:author="Daimon Legal" w:date="2021-07-27T15:33:00Z">
         <w:r>
           <w:t xml:space="preserve">The </w:t>
         </w:r>
       </w:ins>
-      <w:ins w:id="156" w:author="Daimon Legal" w:date="2021-07-27T15:35:00Z">
+      <w:ins w:id="231" w:author="Daimon Legal" w:date="2021-07-27T15:35:00Z">
         <w:r>
           <w:t>person</w:t>
         </w:r>
       </w:ins>
-      <w:ins w:id="157" w:author="Daimon Legal" w:date="2021-07-27T15:33:00Z">
+      <w:ins w:id="232" w:author="Daimon Legal" w:date="2021-07-27T15:33:00Z">
         <w:r>
           <w:t xml:space="preserve"> </w:t>
         </w:r>
       </w:ins>
-      <w:ins w:id="158" w:author="Daimon Legal" w:date="2021-07-27T15:34:00Z">
+      <w:ins w:id="233" w:author="Daimon Legal" w:date="2021-07-27T15:34:00Z">
         <w:r>
           <w:t xml:space="preserve">authorized by the Creator to display </w:t>
         </w:r>
       </w:ins>
-      <w:ins w:id="159" w:author="Daimon Legal" w:date="2021-07-27T15:39:00Z">
+      <w:ins w:id="234" w:author="Daimon Legal" w:date="2021-07-27T15:39:00Z">
         <w:r>
           <w:t>that</w:t>
         </w:r>
       </w:ins>
-      <w:ins w:id="160" w:author="Daimon Legal" w:date="2021-07-27T15:35:00Z">
+      <w:ins w:id="235" w:author="Daimon Legal" w:date="2021-07-27T15:35:00Z">
         <w:r>
           <w:t xml:space="preserve"> Creator’s</w:t>
         </w:r>
       </w:ins>
-      <w:ins w:id="161" w:author="Daimon Legal" w:date="2021-07-27T15:33:00Z">
+      <w:ins w:id="236" w:author="Daimon Legal" w:date="2021-07-27T15:33:00Z">
         <w:r>
           <w:t xml:space="preserve"> </w:t>
         </w:r>
       </w:ins>
-      <w:ins w:id="162" w:author="Daimon Legal" w:date="2021-07-27T15:36:00Z">
+      <w:ins w:id="237" w:author="Daimon Legal" w:date="2021-07-27T15:36:00Z">
         <w:r>
           <w:t>Collectible</w:t>
         </w:r>
       </w:ins>
-      <w:ins w:id="163" w:author="Daimon Legal" w:date="2021-07-27T15:37:00Z">
+      <w:ins w:id="238" w:author="Daimon Legal" w:date="2021-07-27T15:37:00Z">
         <w:r>
           <w:t xml:space="preserve"> Image</w:t>
         </w:r>
       </w:ins>
-      <w:ins w:id="164" w:author="Daimon Legal" w:date="2021-07-27T15:39:00Z">
+      <w:ins w:id="239" w:author="Daimon Legal" w:date="2021-07-27T15:39:00Z">
         <w:r>
           <w:t>s</w:t>
         </w:r>
       </w:ins>
-      <w:ins w:id="165" w:author="Andrew Glidden" w:date="2021-04-14T15:17:00Z">
+      <w:ins w:id="240" w:author="Andrew Glidden" w:date="2021-04-14T15:17:00Z">
         <w:r>
           <w:t xml:space="preserve"> (“</w:t>
         </w:r>
-        <w:del w:id="166" w:author="Daimon Legal" w:date="2021-07-27T15:33:00Z">
+        <w:del w:id="241" w:author="Daimon Legal" w:date="2021-07-27T15:33:00Z">
           <w:r>
             <w:rPr>
               <w:b/>
-              <w:rPrChange w:id="167" w:author="Andrew Glidden" w:date="2021-04-14T15:17:00Z">
+              <w:rPrChange w:id="242" w:author="Andrew Glidden" w:date="2021-04-14T15:17:00Z">
                 <w:rPr/>
               </w:rPrChange>
             </w:rPr>
@@ -2776,7 +3172,7 @@
           </w:r>
         </w:del>
       </w:ins>
-      <w:ins w:id="168" w:author="Daimon Legal" w:date="2021-07-27T15:33:00Z">
+      <w:ins w:id="243" w:author="Daimon Legal" w:date="2021-07-27T15:33:00Z">
         <w:r>
           <w:rPr>
             <w:b/>
@@ -2784,146 +3180,136 @@
           <w:t>Gallery</w:t>
         </w:r>
       </w:ins>
-      <w:ins w:id="169" w:author="Andrew Glidden" w:date="2021-04-14T15:17:00Z">
+      <w:ins w:id="244" w:author="Andrew Glidden" w:date="2021-04-14T15:17:00Z">
         <w:r>
           <w:t>”)</w:t>
         </w:r>
       </w:ins>
-      <w:r>
-        <w:t xml:space="preserve">, </w:t>
-      </w:r>
-      <w:r>
-        <w:t>is hereby automatically</w:t>
-      </w:r>
-      <w:r>
-        <w:t xml:space="preserve"> deemed to be a Sublicensee</w:t>
-      </w:r>
-      <w:r>
-        <w:t xml:space="preserve"> of Collector</w:t>
-      </w:r>
-      <w:ins w:id="170" w:author="Daimon Legal" w:date="2021-07-28T12:06:00Z">
+      <w:del w:id="245" w:author="Daimon Legal" w:date="2021-08-01T21:00:00Z">
+        <w:r>
+          <w:delText xml:space="preserve">, </w:delText>
+        </w:r>
+        <w:r>
+          <w:delText>is hereby automatically</w:delText>
+        </w:r>
+        <w:r>
+          <w:delText xml:space="preserve"> deemed to be a Sublicensee</w:delText>
+        </w:r>
+        <w:r>
+          <w:delText xml:space="preserve"> of Collector</w:delText>
+        </w:r>
+        <w:r>
+          <w:delText>licence</w:delText>
+        </w:r>
+      </w:del>
+      <w:r>
+        <w:t xml:space="preserve">. </w:t>
+      </w:r>
+      <w:r>
+        <w:t xml:space="preserve">Any transaction made by the Collector through or with the assistance of any application or software tool of a person eligible to be a Sublicensee and that involves the Collectibles shall automatically </w:t>
+      </w:r>
+      <w:r>
+        <w:t xml:space="preserve">be </w:t>
+      </w:r>
+      <w:r>
+        <w:t xml:space="preserve">deemed to </w:t>
+      </w:r>
+      <w:r>
+        <w:t>create</w:t>
+      </w:r>
+      <w:r>
+        <w:t xml:space="preserve"> </w:t>
+      </w:r>
+      <w:del w:id="246" w:author="Daimon Legal" w:date="2021-07-28T12:10:00Z">
+        <w:r>
+          <w:delText>an irrevocable</w:delText>
+        </w:r>
+        <w:r>
+          <w:delText>, perpetual</w:delText>
+        </w:r>
+      </w:del>
+      <w:ins w:id="247" w:author="Daimon Legal" w:date="2021-07-28T12:10:00Z">
+        <w:r>
+          <w:t>a</w:t>
+        </w:r>
+      </w:ins>
+      <w:r>
+        <w:t xml:space="preserve"> </w:t>
+      </w:r>
+      <w:r>
+        <w:t>sublicence</w:t>
+      </w:r>
+      <w:r>
+        <w:t xml:space="preserve"> of the Collectible Image to such person</w:t>
+      </w:r>
+      <w:ins w:id="248" w:author="Daimon Legal" w:date="2021-07-28T12:10:00Z">
         <w:r>
           <w:t xml:space="preserve"> </w:t>
         </w:r>
       </w:ins>
-      <w:ins w:id="171" w:author="Daimon Legal" w:date="2021-07-28T12:09:00Z">
-        <w:r>
-          <w:t xml:space="preserve">and the Collector is responsible for ensuring Sublicensee’s compliance with the </w:t>
-        </w:r>
-      </w:ins>
-      <w:ins w:id="172" w:author="Daimon Legal" w:date="2021-07-28T12:13:00Z">
-        <w:r>
-          <w:t xml:space="preserve">applicable </w:t>
-        </w:r>
-      </w:ins>
-      <w:r>
-        <w:t>licence</w:t>
-      </w:r>
-      <w:ins w:id="173" w:author="Daimon Legal" w:date="2021-07-28T12:10:00Z">
-        <w:r>
-          <w:t xml:space="preserve"> </w:t>
-        </w:r>
-      </w:ins>
-      <w:ins w:id="174" w:author="Daimon Legal" w:date="2021-07-28T12:09:00Z">
-        <w:r>
-          <w:t>terms</w:t>
-        </w:r>
-      </w:ins>
-      <w:ins w:id="175" w:author="Daimon Legal" w:date="2021-07-28T12:10:00Z">
-        <w:r>
-          <w:t xml:space="preserve"> set out in </w:t>
-        </w:r>
-        <w:r>
-          <w:t>Section</w:t>
-        </w:r>
-      </w:ins>
-      <w:ins w:id="176" w:author="Daimon Legal" w:date="2021-07-28T12:13:00Z">
-        <w:r>
-          <w:t xml:space="preserve"> 3</w:t>
+      <w:ins w:id="249" w:author="Daimon Legal" w:date="2021-08-01T20:52:00Z">
+        <w:r>
+          <w:t>who is deemed a Sublicens</w:t>
+        </w:r>
+      </w:ins>
+      <w:ins w:id="250" w:author="Daimon Legal" w:date="2021-08-01T20:53:00Z">
+        <w:r>
+          <w:t xml:space="preserve">ee </w:t>
+        </w:r>
+      </w:ins>
+      <w:ins w:id="251" w:author="Daimon Legal" w:date="2021-08-01T20:52:00Z">
+        <w:r>
+          <w:t xml:space="preserve">pursuant, and </w:t>
+        </w:r>
+      </w:ins>
+      <w:ins w:id="252" w:author="Daimon Legal" w:date="2021-08-01T20:40:00Z">
+        <w:r>
+          <w:t>subject</w:t>
+        </w:r>
+      </w:ins>
+      <w:ins w:id="253" w:author="Daimon Legal" w:date="2021-08-01T20:52:00Z">
+        <w:r>
+          <w:t>,</w:t>
+        </w:r>
+      </w:ins>
+      <w:ins w:id="254" w:author="Daimon Legal" w:date="2021-08-01T20:42:00Z">
+        <w:r>
+          <w:t xml:space="preserve"> to </w:t>
+        </w:r>
+      </w:ins>
+      <w:ins w:id="255" w:author="Daimon Legal" w:date="2021-07-28T12:26:00Z">
+        <w:r>
+          <w:t>these Terms</w:t>
+        </w:r>
+      </w:ins>
+      <w:del w:id="256" w:author="Daimon Legal" w:date="2021-08-01T20:52:00Z">
+        <w:r>
+          <w:delText>, and such person shall be deemed to be a Sublicensee</w:delText>
+        </w:r>
+      </w:del>
+      <w:r>
+        <w:t>.</w:t>
+      </w:r>
+      <w:del w:id="257" w:author="Daimon Legal" w:date="2021-08-01T20:43:00Z">
+        <w:r>
+          <w:delText xml:space="preserve"> </w:delText>
         </w:r>
         <w:r>
           <w:rPr>
-            <w:u w:val="single"/>
+            <w:bCs/>
           </w:rPr>
-          <w:t xml:space="preserve"> and </w:t>
-        </w:r>
-        <w:r>
-          <w:t xml:space="preserve">Section </w:t>
-        </w:r>
-      </w:ins>
-      <w:ins w:id="177" w:author="Daimon Legal" w:date="2021-07-28T12:10:00Z">
-        <w:r>
-          <w:t>4</w:t>
-        </w:r>
-      </w:ins>
-      <w:r>
-        <w:t xml:space="preserve">. </w:t>
-      </w:r>
-      <w:r>
-        <w:t xml:space="preserve">Any transaction made by the Collector through or with the assistance of any application or software tool of a person eligible to be a Sublicensee and that involves the Collectibles shall automatically </w:t>
-      </w:r>
-      <w:r>
-        <w:t xml:space="preserve">be </w:t>
-      </w:r>
-      <w:r>
-        <w:t xml:space="preserve">deemed to </w:t>
-      </w:r>
-      <w:r>
-        <w:t>create</w:t>
-      </w:r>
-      <w:r>
-        <w:t xml:space="preserve"> </w:t>
-      </w:r>
-      <w:del w:id="178" w:author="Daimon Legal" w:date="2021-07-28T12:10:00Z">
-        <w:r>
-          <w:delText>an irrevocable</w:delText>
-        </w:r>
-        <w:r>
-          <w:delText>, perpetual</w:delText>
-        </w:r>
-      </w:del>
-      <w:ins w:id="179" w:author="Daimon Legal" w:date="2021-07-28T12:10:00Z">
-        <w:r>
-          <w:t>a</w:t>
-        </w:r>
-      </w:ins>
-      <w:r>
-        <w:t xml:space="preserve"> </w:t>
-      </w:r>
-      <w:r>
-        <w:t>sublicence</w:t>
-      </w:r>
-      <w:r>
-        <w:t xml:space="preserve"> of the Collectible Image to such person</w:t>
-      </w:r>
-      <w:ins w:id="180" w:author="Daimon Legal" w:date="2021-07-28T12:10:00Z">
-        <w:r>
-          <w:t xml:space="preserve"> on the terms of </w:t>
-        </w:r>
-      </w:ins>
-      <w:ins w:id="181" w:author="Daimon Legal" w:date="2021-07-28T12:26:00Z">
-        <w:r>
-          <w:t>these Terms</w:t>
-        </w:r>
-      </w:ins>
-      <w:r>
-        <w:t xml:space="preserve">, and such person shall be deemed to be a Sublicensee. </w:t>
-      </w:r>
-      <w:r>
-        <w:rPr>
-          <w:bCs/>
-        </w:rPr>
-        <w:t>E</w:t>
-      </w:r>
-      <w:r>
-        <w:rPr>
-          <w:bCs/>
-        </w:rPr>
-        <w:t>ach</w:t>
-      </w:r>
-      <w:r>
-        <w:t xml:space="preserve"> Sublicensee shall be an intended third-party beneficiary of these Terms.</w:t>
-      </w:r>
+          <w:delText>E</w:delText>
+        </w:r>
+        <w:r>
+          <w:rPr>
+            <w:bCs/>
+          </w:rPr>
+          <w:delText>ach</w:delText>
+        </w:r>
+        <w:r>
+          <w:delText xml:space="preserve"> Sublicensee shall be an intended third-party beneficiary of these Terms.</w:delText>
+        </w:r>
+      </w:del>
     </w:p>
     <w:p>
       <w:pPr>
@@ -2941,7 +3327,7 @@
         </w:rPr>
         <w:t xml:space="preserve">. </w:t>
       </w:r>
-      <w:del w:id="182" w:author="Daimon Legal" w:date="2021-07-28T11:33:00Z">
+      <w:del w:id="258" w:author="Daimon Legal" w:date="2021-07-28T11:33:00Z">
         <w:r>
           <w:rPr>
             <w:bCs/>
@@ -3009,7 +3395,7 @@
       <w:r>
         <w:t xml:space="preserve"> The Creator hereby covenants and agrees to </w:t>
       </w:r>
-      <w:ins w:id="183" w:author="Daimon Legal" w:date="2021-07-28T11:45:00Z">
+      <w:ins w:id="259" w:author="Daimon Legal" w:date="2021-07-28T11:45:00Z">
         <w:r>
           <w:t xml:space="preserve">provide reasonable </w:t>
         </w:r>
@@ -3017,7 +3403,7 @@
       <w:r>
         <w:t>assist</w:t>
       </w:r>
-      <w:ins w:id="184" w:author="Daimon Legal" w:date="2021-07-28T11:45:00Z">
+      <w:ins w:id="260" w:author="Daimon Legal" w:date="2021-07-28T11:45:00Z">
         <w:r>
           <w:t>ance</w:t>
         </w:r>
@@ -3028,18 +3414,39 @@
       <w:r>
         <w:t xml:space="preserve"> </w:t>
       </w:r>
-      <w:del w:id="185" w:author="Daimon Legal" w:date="2021-07-28T11:34:00Z">
-        <w:r>
-          <w:delText xml:space="preserve">each Sublicensee and </w:delText>
-        </w:r>
-      </w:del>
-      <w:r>
-        <w:t xml:space="preserve">each </w:t>
-      </w:r>
-      <w:r>
-        <w:t xml:space="preserve">Collector </w:t>
-      </w:r>
-      <w:del w:id="186" w:author="Daimon Legal" w:date="2021-07-28T11:46:00Z">
+      <w:del w:id="261" w:author="Daimon Legal" w:date="2021-08-01T20:54:00Z">
+        <w:r>
+          <w:delText xml:space="preserve">each </w:delText>
+        </w:r>
+      </w:del>
+      <w:r>
+        <w:t>Sublicensee</w:t>
+      </w:r>
+      <w:ins w:id="262" w:author="Daimon Legal" w:date="2021-08-01T20:54:00Z">
+        <w:r>
+          <w:t>s</w:t>
+        </w:r>
+      </w:ins>
+      <w:r>
+        <w:t xml:space="preserve"> and </w:t>
+      </w:r>
+      <w:del w:id="263" w:author="Daimon Legal" w:date="2021-08-01T20:54:00Z">
+        <w:r>
+          <w:delText xml:space="preserve">each </w:delText>
+        </w:r>
+      </w:del>
+      <w:r>
+        <w:t>Collector</w:t>
+      </w:r>
+      <w:ins w:id="264" w:author="Daimon Legal" w:date="2021-08-01T20:54:00Z">
+        <w:r>
+          <w:t>s</w:t>
+        </w:r>
+      </w:ins>
+      <w:r>
+        <w:t xml:space="preserve"> </w:t>
+      </w:r>
+      <w:del w:id="265" w:author="Daimon Legal" w:date="2021-07-28T11:46:00Z">
         <w:r>
           <w:delText xml:space="preserve">with </w:delText>
         </w:r>
@@ -3047,7 +3454,7 @@
       <w:r>
         <w:t xml:space="preserve">enforcing the rights of the Creator to which the </w:t>
       </w:r>
-      <w:del w:id="187" w:author="Daimon Legal" w:date="2021-07-28T11:34:00Z">
+      <w:del w:id="266" w:author="Daimon Legal" w:date="2021-07-28T11:34:00Z">
         <w:r>
           <w:delText xml:space="preserve">Sublicensee and </w:delText>
         </w:r>
@@ -3061,7 +3468,7 @@
         </w:rPr>
         <w:t>Section 3.3</w:t>
       </w:r>
-      <w:del w:id="188" w:author="Daimon Legal" w:date="2021-07-28T11:46:00Z">
+      <w:del w:id="267" w:author="Daimon Legal" w:date="2021-07-28T11:46:00Z">
         <w:r>
           <w:delText>, including, without limitation, by</w:delText>
         </w:r>
@@ -3093,6 +3500,7 @@
         <w:rPr>
           <w:b/>
         </w:rPr>
+        <w:lastRenderedPageBreak/>
         <w:t>Exclusivity.</w:t>
       </w:r>
       <w:r>
@@ -3133,28 +3541,26 @@
         <w:t xml:space="preserve"> any rights to the Collectible Image </w:t>
       </w:r>
       <w:r>
-        <w:t xml:space="preserve">except upon these Terms to </w:t>
-      </w:r>
-      <w:del w:id="189" w:author="Daimon Legal" w:date="2021-07-28T11:51:00Z">
+        <w:t>except upon these Terms</w:t>
+      </w:r>
+      <w:del w:id="268" w:author="Daimon Legal" w:date="2021-08-01T20:56:00Z">
+        <w:r>
+          <w:delText xml:space="preserve"> t</w:delText>
+        </w:r>
+        <w:r>
+          <w:delText xml:space="preserve">o </w:delText>
+        </w:r>
+      </w:del>
+      <w:del w:id="269" w:author="Daimon Legal" w:date="2021-07-28T11:51:00Z">
         <w:r>
           <w:delText xml:space="preserve">the </w:delText>
         </w:r>
       </w:del>
-      <w:del w:id="190" w:author="Daimon Legal" w:date="2021-07-28T11:48:00Z">
+      <w:del w:id="270" w:author="Daimon Legal" w:date="2021-07-28T11:48:00Z">
         <w:r>
           <w:delText>lawful possessor of the NFT associated with the Collectible</w:delText>
         </w:r>
       </w:del>
-      <w:ins w:id="191" w:author="Daimon Legal" w:date="2021-07-28T11:48:00Z">
-        <w:r>
-          <w:t>Collector</w:t>
-        </w:r>
-      </w:ins>
-      <w:ins w:id="192" w:author="Daimon Legal" w:date="2021-07-28T11:51:00Z">
-        <w:r>
-          <w:t>s</w:t>
-        </w:r>
-      </w:ins>
       <w:r>
         <w:t xml:space="preserve">. </w:t>
       </w:r>
@@ -3255,19 +3661,27 @@
         <w:t>licence</w:t>
       </w:r>
       <w:r>
-        <w:t xml:space="preserve">, any rights to the Collectible Image except upon these Terms to the lawful possessors of </w:t>
-      </w:r>
-      <w:r>
-        <w:t xml:space="preserve">the </w:t>
-      </w:r>
-      <w:r>
-        <w:t xml:space="preserve">Collectibles </w:t>
-      </w:r>
-      <w:r>
-        <w:t xml:space="preserve">(including the associated NFTs) </w:t>
-      </w:r>
-      <w:r>
-        <w:t>within such series.</w:t>
+        <w:t>, any rights to the Collectible Image except upon these Terms</w:t>
+      </w:r>
+      <w:del w:id="271" w:author="Daimon Legal" w:date="2021-08-01T20:57:00Z">
+        <w:r>
+          <w:delText xml:space="preserve"> to the lawful possessors of </w:delText>
+        </w:r>
+        <w:r>
+          <w:delText xml:space="preserve">the </w:delText>
+        </w:r>
+        <w:r>
+          <w:delText xml:space="preserve">Collectibles </w:delText>
+        </w:r>
+        <w:r>
+          <w:delText xml:space="preserve">(including the associated NFTs) </w:delText>
+        </w:r>
+        <w:r>
+          <w:delText>within such series</w:delText>
+        </w:r>
+      </w:del>
+      <w:r>
+        <w:t>.</w:t>
       </w:r>
     </w:p>
     <w:p>
@@ -3278,14 +3692,14 @@
           <w:bCs/>
         </w:rPr>
       </w:pPr>
-      <w:bookmarkStart w:id="193" w:name="(A)__Standard_License_for_Works._Under_a"/>
-      <w:bookmarkStart w:id="194" w:name="(B)__Standard_License_Specific_Restricti"/>
-      <w:bookmarkStart w:id="195" w:name="5.__Comp_License_for_Stock_Assets.__The_"/>
-      <w:bookmarkStart w:id="196" w:name="7.______Restrictions."/>
-      <w:bookmarkEnd w:id="193"/>
-      <w:bookmarkEnd w:id="194"/>
-      <w:bookmarkEnd w:id="195"/>
-      <w:bookmarkEnd w:id="196"/>
+      <w:bookmarkStart w:id="272" w:name="(A)__Standard_License_for_Works._Under_a"/>
+      <w:bookmarkStart w:id="273" w:name="(B)__Standard_License_Specific_Restricti"/>
+      <w:bookmarkStart w:id="274" w:name="5.__Comp_License_for_Stock_Assets.__The_"/>
+      <w:bookmarkStart w:id="275" w:name="7.______Restrictions."/>
+      <w:bookmarkEnd w:id="272"/>
+      <w:bookmarkEnd w:id="273"/>
+      <w:bookmarkEnd w:id="274"/>
+      <w:bookmarkEnd w:id="275"/>
       <w:r>
         <w:rPr>
           <w:b/>
@@ -3305,14 +3719,13 @@
           <w:szCs w:val="20"/>
         </w:rPr>
       </w:pPr>
-      <w:bookmarkStart w:id="197" w:name="7.1.___General_Restrictions._You_must_no"/>
-      <w:bookmarkEnd w:id="197"/>
+      <w:bookmarkStart w:id="276" w:name="7.1.___General_Restrictions._You_must_no"/>
+      <w:bookmarkEnd w:id="276"/>
       <w:r>
         <w:rPr>
           <w:sz w:val="20"/>
           <w:szCs w:val="20"/>
         </w:rPr>
-        <w:lastRenderedPageBreak/>
         <w:t>Each Collector</w:t>
       </w:r>
       <w:r>
@@ -3440,8 +3853,8 @@
       <w:pPr>
         <w:pStyle w:val="Level2"/>
       </w:pPr>
-      <w:bookmarkStart w:id="198" w:name="(3)__you_may_not_use,_include,_or_incorp"/>
-      <w:bookmarkEnd w:id="198"/>
+      <w:bookmarkStart w:id="277" w:name="(3)__you_may_not_use,_include,_or_incorp"/>
+      <w:bookmarkEnd w:id="277"/>
       <w:r>
         <w:t>use,</w:t>
       </w:r>
@@ -3703,15 +4116,15 @@
         </w:rPr>
         <w:t xml:space="preserve"> </w:t>
       </w:r>
-      <w:bookmarkStart w:id="199" w:name="(4)__you_may_not_use,_reproduce,_distrib"/>
-      <w:bookmarkEnd w:id="199"/>
+      <w:bookmarkStart w:id="278" w:name="(4)__you_may_not_use,_reproduce,_distrib"/>
+      <w:bookmarkEnd w:id="278"/>
     </w:p>
     <w:p>
       <w:pPr>
         <w:pStyle w:val="Level2"/>
       </w:pPr>
-      <w:bookmarkStart w:id="200" w:name="(A)__use_the_Stock_Assets_in_any_way_tha"/>
-      <w:bookmarkEnd w:id="200"/>
+      <w:bookmarkStart w:id="279" w:name="(A)__use_the_Stock_Assets_in_any_way_tha"/>
+      <w:bookmarkEnd w:id="279"/>
       <w:r>
         <w:t xml:space="preserve">use the Collectible Images in any way that exceeds the scope of the </w:t>
       </w:r>
@@ -3732,8 +4145,8 @@
       <w:pPr>
         <w:pStyle w:val="Level2"/>
       </w:pPr>
-      <w:bookmarkStart w:id="201" w:name="(B)__use_the_Stock_Assets_with_material_"/>
-      <w:bookmarkEnd w:id="201"/>
+      <w:bookmarkStart w:id="280" w:name="(B)__use_the_Stock_Assets_with_material_"/>
+      <w:bookmarkEnd w:id="280"/>
       <w:r>
         <w:t>use</w:t>
       </w:r>
@@ -3812,17 +4225,17 @@
       <w:r>
         <w:t xml:space="preserve">or other rights of any person or entity, </w:t>
       </w:r>
-      <w:del w:id="202" w:author="Daimon Legal" w:date="2021-07-28T12:23:00Z">
+      <w:del w:id="281" w:author="Daimon Legal" w:date="2021-07-28T12:23:00Z">
         <w:r>
           <w:delText xml:space="preserve">such </w:delText>
         </w:r>
       </w:del>
-      <w:del w:id="203" w:author="Daimon Legal" w:date="2021-07-28T12:24:00Z">
+      <w:del w:id="282" w:author="Daimon Legal" w:date="2021-07-28T12:24:00Z">
         <w:r>
           <w:delText xml:space="preserve">as </w:delText>
         </w:r>
       </w:del>
-      <w:ins w:id="204" w:author="Daimon Legal" w:date="2021-07-28T12:24:00Z">
+      <w:ins w:id="283" w:author="Daimon Legal" w:date="2021-07-28T12:24:00Z">
         <w:r>
           <w:t>including without limitation</w:t>
         </w:r>
@@ -3833,12 +4246,12 @@
       <w:r>
         <w:t xml:space="preserve">the moral rights of the </w:t>
       </w:r>
-      <w:del w:id="205" w:author="Daimon Legal" w:date="2021-07-28T12:23:00Z">
+      <w:del w:id="284" w:author="Daimon Legal" w:date="2021-07-28T12:23:00Z">
         <w:r>
           <w:delText>c</w:delText>
         </w:r>
       </w:del>
-      <w:ins w:id="206" w:author="Daimon Legal" w:date="2021-07-28T12:23:00Z">
+      <w:ins w:id="285" w:author="Daimon Legal" w:date="2021-07-28T12:23:00Z">
         <w:r>
           <w:t>C</w:t>
         </w:r>
@@ -3846,17 +4259,17 @@
       <w:r>
         <w:t xml:space="preserve">reator </w:t>
       </w:r>
-      <w:del w:id="207" w:author="Daimon Legal" w:date="2021-07-28T12:23:00Z">
+      <w:del w:id="286" w:author="Daimon Legal" w:date="2021-07-28T12:23:00Z">
         <w:r>
           <w:delText xml:space="preserve">of the Collectible Images </w:delText>
         </w:r>
       </w:del>
-      <w:del w:id="208" w:author="Daimon Legal" w:date="2021-07-28T12:24:00Z">
+      <w:del w:id="287" w:author="Daimon Legal" w:date="2021-07-28T12:24:00Z">
         <w:r>
           <w:delText xml:space="preserve">or </w:delText>
         </w:r>
       </w:del>
-      <w:ins w:id="209" w:author="Daimon Legal" w:date="2021-07-28T12:24:00Z">
+      <w:ins w:id="288" w:author="Daimon Legal" w:date="2021-07-28T12:24:00Z">
         <w:r>
           <w:t>and</w:t>
         </w:r>
@@ -3872,8 +4285,8 @@
       <w:pPr>
         <w:pStyle w:val="Level2"/>
       </w:pPr>
-      <w:bookmarkStart w:id="210" w:name="(C)__register,_or_apply_to_register,_a_t"/>
-      <w:bookmarkEnd w:id="210"/>
+      <w:bookmarkStart w:id="289" w:name="(C)__register,_or_apply_to_register,_a_t"/>
+      <w:bookmarkEnd w:id="289"/>
       <w:r>
         <w:t xml:space="preserve">register, or apply to register, </w:t>
       </w:r>
@@ -3891,22 +4304,22 @@
       <w:pPr>
         <w:pStyle w:val="Level2"/>
         <w:rPr>
-          <w:del w:id="211" w:author="Daimon Legal" w:date="2021-07-28T12:25:00Z"/>
-        </w:rPr>
-      </w:pPr>
-      <w:bookmarkStart w:id="212" w:name="(D)__use_the_Stock_Assets_in_a_manner_th"/>
-      <w:bookmarkEnd w:id="212"/>
-      <w:del w:id="213" w:author="Daimon Legal" w:date="2021-07-28T12:25:00Z">
+          <w:del w:id="290" w:author="Daimon Legal" w:date="2021-07-28T12:25:00Z"/>
+        </w:rPr>
+      </w:pPr>
+      <w:bookmarkStart w:id="291" w:name="(D)__use_the_Stock_Assets_in_a_manner_th"/>
+      <w:bookmarkEnd w:id="291"/>
+      <w:del w:id="292" w:author="Daimon Legal" w:date="2021-07-28T12:25:00Z">
         <w:r>
           <w:delText xml:space="preserve">use the Collectible Images in a manner that </w:delText>
         </w:r>
       </w:del>
-      <w:del w:id="214" w:author="Daimon Legal" w:date="2021-07-28T12:20:00Z">
+      <w:del w:id="293" w:author="Daimon Legal" w:date="2021-07-28T12:20:00Z">
         <w:r>
           <w:delText xml:space="preserve">is </w:delText>
         </w:r>
       </w:del>
-      <w:del w:id="215" w:author="Daimon Legal" w:date="2021-07-28T12:22:00Z">
+      <w:del w:id="294" w:author="Daimon Legal" w:date="2021-07-28T12:22:00Z">
         <w:r>
           <w:delText xml:space="preserve">pornographic or defamatory, or that violates any applicable </w:delText>
         </w:r>
@@ -3917,7 +4330,7 @@
           <w:delText>laws, rules, or regulations</w:delText>
         </w:r>
       </w:del>
-      <w:del w:id="216" w:author="Daimon Legal" w:date="2021-07-28T12:25:00Z">
+      <w:del w:id="295" w:author="Daimon Legal" w:date="2021-07-28T12:25:00Z">
         <w:r>
           <w:delText>;</w:delText>
         </w:r>
@@ -3927,8 +4340,8 @@
       <w:pPr>
         <w:pStyle w:val="Level2"/>
       </w:pPr>
-      <w:bookmarkStart w:id="217" w:name="(E)__use_the_Stock_Assets_in_a_manner,_o"/>
-      <w:bookmarkEnd w:id="217"/>
+      <w:bookmarkStart w:id="296" w:name="(E)__use_the_Stock_Assets_in_a_manner,_o"/>
+      <w:bookmarkEnd w:id="296"/>
       <w:r>
         <w:t>use the Collectible Images in a manner, or in connection with a subject, that a reasonable person could consider unflattering, immoral, offensive, obscene, or controversial, taking into account the nature of the Collectible Image, examples of which could include ads for tobacco; adult entertainment clubs or similar venues or services; implied or stated endorsements of political parties or other opinion-based movements; or implying mental or physical impairment;</w:t>
       </w:r>
@@ -3937,8 +4350,8 @@
       <w:pPr>
         <w:pStyle w:val="Level2"/>
       </w:pPr>
-      <w:bookmarkStart w:id="218" w:name="(F)___use_the_Stock_Assets_in_an_editori"/>
-      <w:bookmarkEnd w:id="218"/>
+      <w:bookmarkStart w:id="297" w:name="(F)___use_the_Stock_Assets_in_an_editori"/>
+      <w:bookmarkEnd w:id="297"/>
       <w:r>
         <w:t>use the Collectible Images in an editorial manner without the accompanying credit line or attribution, placed in a way that is reasonable to the applicable use;</w:t>
       </w:r>
@@ -3947,8 +4360,8 @@
       <w:pPr>
         <w:pStyle w:val="Level2"/>
       </w:pPr>
-      <w:bookmarkStart w:id="219" w:name="(G)__use_the_Stock_Assets_contrary_to_an"/>
-      <w:bookmarkEnd w:id="219"/>
+      <w:bookmarkStart w:id="298" w:name="(G)__use_the_Stock_Assets_contrary_to_an"/>
+      <w:bookmarkEnd w:id="298"/>
       <w:r>
         <w:t xml:space="preserve">use the Collectible Images contrary to any additional restrictions </w:t>
       </w:r>
@@ -3963,8 +4376,8 @@
       <w:pPr>
         <w:pStyle w:val="Level2"/>
       </w:pPr>
-      <w:bookmarkStart w:id="220" w:name="(H)___remove,_obscure_or_alter_any_propr"/>
-      <w:bookmarkEnd w:id="220"/>
+      <w:bookmarkStart w:id="299" w:name="(H)___remove,_obscure_or_alter_any_propr"/>
+      <w:bookmarkEnd w:id="299"/>
       <w:r>
         <w:t xml:space="preserve">remove, obscure or alter any proprietary notices associated with the Collectible Images, or give any express or implied misrepresentation that </w:t>
       </w:r>
@@ -3979,10 +4392,10 @@
       <w:pPr>
         <w:pStyle w:val="Level2"/>
       </w:pPr>
-      <w:bookmarkStart w:id="221" w:name="(I)_use_the_Stock_Assets_or_any_title,_c"/>
-      <w:bookmarkStart w:id="222" w:name="(J)___use_the_Stock_Assets_other_than_fo"/>
-      <w:bookmarkEnd w:id="221"/>
-      <w:bookmarkEnd w:id="222"/>
+      <w:bookmarkStart w:id="300" w:name="(I)_use_the_Stock_Assets_or_any_title,_c"/>
+      <w:bookmarkStart w:id="301" w:name="(J)___use_the_Stock_Assets_other_than_fo"/>
+      <w:bookmarkEnd w:id="300"/>
+      <w:bookmarkEnd w:id="301"/>
       <w:r>
         <w:t xml:space="preserve">use the Collectible Images other than for the benefit of </w:t>
       </w:r>
@@ -3997,8 +4410,8 @@
       <w:pPr>
         <w:pStyle w:val="Level2"/>
       </w:pPr>
-      <w:bookmarkStart w:id="223" w:name="(K)__access_Stock_Assets_filtered_out_by"/>
-      <w:bookmarkEnd w:id="223"/>
+      <w:bookmarkStart w:id="302" w:name="(K)__access_Stock_Assets_filtered_out_by"/>
+      <w:bookmarkEnd w:id="302"/>
       <w:r>
         <w:t>use or exploit the Collectible Images in any manner other than as expressly provided in these Terms</w:t>
       </w:r>
@@ -4024,7 +4437,7 @@
       <w:pPr>
         <w:pStyle w:val="Level2"/>
         <w:rPr>
-          <w:ins w:id="224" w:author="Daimon Legal" w:date="2021-07-28T12:31:00Z"/>
+          <w:ins w:id="303" w:author="Daimon Legal" w:date="2021-07-28T12:31:00Z"/>
         </w:rPr>
       </w:pPr>
       <w:r>
@@ -4038,7 +4451,7 @@
       <w:pPr>
         <w:pStyle w:val="Level1"/>
         <w:rPr>
-          <w:del w:id="225" w:author="Daimon Legal" w:date="2021-07-28T12:31:00Z"/>
+          <w:del w:id="304" w:author="Daimon Legal" w:date="2021-07-28T12:31:00Z"/>
         </w:rPr>
       </w:pPr>
     </w:p>
@@ -4046,10 +4459,10 @@
       <w:pPr>
         <w:pStyle w:val="Level1"/>
         <w:rPr>
-          <w:del w:id="226" w:author="Daimon Legal" w:date="2021-07-28T12:28:00Z"/>
-        </w:rPr>
-      </w:pPr>
-      <w:del w:id="227" w:author="Daimon Legal" w:date="2021-07-28T12:28:00Z">
+          <w:del w:id="305" w:author="Daimon Legal" w:date="2021-07-28T12:28:00Z"/>
+        </w:rPr>
+      </w:pPr>
+      <w:del w:id="306" w:author="Daimon Legal" w:date="2021-07-28T12:28:00Z">
         <w:r>
           <w:delText xml:space="preserve">For the avoidance of doubt, </w:delText>
         </w:r>
@@ -4162,6 +4575,7 @@
           <w:delText xml:space="preserve"> </w:delText>
         </w:r>
         <w:r>
+          <w:lastRenderedPageBreak/>
           <w:delText>(1)</w:delText>
         </w:r>
         <w:r>
@@ -4189,12 +4603,12 @@
           <w:delText xml:space="preserve"> </w:delText>
         </w:r>
       </w:del>
-      <w:del w:id="228" w:author="Daimon Legal" w:date="2021-07-29T16:36:00Z">
+      <w:del w:id="307" w:author="Daimon Legal" w:date="2021-07-29T16:36:00Z">
         <w:r>
           <w:delText>licence</w:delText>
         </w:r>
       </w:del>
-      <w:del w:id="229" w:author="Daimon Legal" w:date="2021-07-28T12:28:00Z">
+      <w:del w:id="308" w:author="Daimon Legal" w:date="2021-07-28T12:28:00Z">
         <w:r>
           <w:rPr>
             <w:spacing w:val="-19"/>
@@ -4316,12 +4730,12 @@
           <w:delText xml:space="preserve">such additional </w:delText>
         </w:r>
       </w:del>
-      <w:del w:id="230" w:author="Daimon Legal" w:date="2021-07-29T16:36:00Z">
+      <w:del w:id="309" w:author="Daimon Legal" w:date="2021-07-29T16:36:00Z">
         <w:r>
           <w:delText>licence</w:delText>
         </w:r>
       </w:del>
-      <w:del w:id="231" w:author="Daimon Legal" w:date="2021-07-28T12:28:00Z">
+      <w:del w:id="310" w:author="Daimon Legal" w:date="2021-07-28T12:28:00Z">
         <w:r>
           <w:delText xml:space="preserve">. </w:delText>
         </w:r>
@@ -4334,8 +4748,8 @@
           <w:b/>
         </w:rPr>
       </w:pPr>
-      <w:bookmarkStart w:id="232" w:name="(B)__License_for_Pro_Images._Pro_Images_"/>
-      <w:bookmarkEnd w:id="232"/>
+      <w:bookmarkStart w:id="311" w:name="(B)__License_for_Pro_Images._Pro_Images_"/>
+      <w:bookmarkEnd w:id="311"/>
       <w:r>
         <w:rPr>
           <w:b/>
@@ -4362,7 +4776,7 @@
         </w:rPr>
         <w:t xml:space="preserve"> </w:t>
       </w:r>
-      <w:del w:id="233" w:author="Daimon Legal" w:date="2021-07-28T12:32:00Z">
+      <w:del w:id="312" w:author="Daimon Legal" w:date="2021-07-28T12:32:00Z">
         <w:r>
           <w:delText>Without</w:delText>
         </w:r>
@@ -4739,26 +5153,25 @@
       <w:r>
         <w:t xml:space="preserve">or damages, including reasonable attorneys’ fees, </w:t>
       </w:r>
-      <w:ins w:id="234" w:author="Daimon Legal" w:date="2021-07-28T12:32:00Z">
+      <w:ins w:id="313" w:author="Daimon Legal" w:date="2021-07-28T12:32:00Z">
         <w:r>
           <w:t>to the ext</w:t>
         </w:r>
       </w:ins>
-      <w:ins w:id="235" w:author="Daimon Legal" w:date="2021-07-28T12:33:00Z">
+      <w:ins w:id="314" w:author="Daimon Legal" w:date="2021-07-28T12:33:00Z">
         <w:r>
           <w:t xml:space="preserve">ent </w:t>
         </w:r>
       </w:ins>
       <w:r>
-        <w:lastRenderedPageBreak/>
         <w:t xml:space="preserve">arising out of or related to any </w:t>
       </w:r>
-      <w:ins w:id="236" w:author="Daimon Legal" w:date="2021-07-28T12:32:00Z">
+      <w:ins w:id="315" w:author="Daimon Legal" w:date="2021-07-28T12:32:00Z">
         <w:r>
           <w:t xml:space="preserve">third party claims </w:t>
         </w:r>
       </w:ins>
-      <w:ins w:id="237" w:author="Daimon Legal" w:date="2021-07-28T12:33:00Z">
+      <w:ins w:id="316" w:author="Daimon Legal" w:date="2021-07-28T12:33:00Z">
         <w:r>
           <w:t xml:space="preserve">alleging </w:t>
         </w:r>
@@ -4766,17 +5179,17 @@
       <w:r>
         <w:t>breach</w:t>
       </w:r>
-      <w:del w:id="238" w:author="Daimon Legal" w:date="2021-07-28T12:33:00Z">
+      <w:del w:id="317" w:author="Daimon Legal" w:date="2021-07-28T12:33:00Z">
         <w:r>
           <w:delText xml:space="preserve"> </w:delText>
         </w:r>
       </w:del>
-      <w:ins w:id="239" w:author="Daimon Legal" w:date="2021-07-28T12:33:00Z">
+      <w:ins w:id="318" w:author="Daimon Legal" w:date="2021-07-28T12:33:00Z">
         <w:r>
           <w:t xml:space="preserve"> of that third party’s intellectual property rights associated with the Collectible</w:t>
         </w:r>
       </w:ins>
-      <w:del w:id="240" w:author="Daimon Legal" w:date="2021-07-28T12:33:00Z">
+      <w:del w:id="319" w:author="Daimon Legal" w:date="2021-07-28T12:33:00Z">
         <w:r>
           <w:delText>or inaccuracy in the Creator</w:delText>
         </w:r>
@@ -4790,7 +5203,7 @@
       <w:r>
         <w:t>.</w:t>
       </w:r>
-      <w:ins w:id="241" w:author="Daimon Legal" w:date="2021-07-28T12:43:00Z">
+      <w:ins w:id="320" w:author="Daimon Legal" w:date="2021-07-28T12:43:00Z">
         <w:r>
           <w:t xml:space="preserve"> </w:t>
         </w:r>
@@ -4798,42 +5211,42 @@
           <w:t xml:space="preserve">Such indemnity will not apply to the extent </w:t>
         </w:r>
       </w:ins>
-      <w:ins w:id="242" w:author="Daimon Legal" w:date="2021-07-28T12:44:00Z">
+      <w:ins w:id="321" w:author="Daimon Legal" w:date="2021-07-28T12:44:00Z">
         <w:r>
           <w:t xml:space="preserve">that </w:t>
         </w:r>
       </w:ins>
-      <w:ins w:id="243" w:author="Daimon Legal" w:date="2021-07-28T12:43:00Z">
+      <w:ins w:id="322" w:author="Daimon Legal" w:date="2021-07-28T12:43:00Z">
         <w:r>
           <w:t xml:space="preserve">the </w:t>
         </w:r>
       </w:ins>
-      <w:ins w:id="244" w:author="Daimon Legal" w:date="2021-07-28T12:50:00Z">
+      <w:ins w:id="323" w:author="Daimon Legal" w:date="2021-07-28T12:50:00Z">
         <w:r>
           <w:t>infringement claim is based upon</w:t>
         </w:r>
       </w:ins>
-      <w:ins w:id="245" w:author="Daimon Legal" w:date="2021-07-28T12:43:00Z">
+      <w:ins w:id="324" w:author="Daimon Legal" w:date="2021-07-28T12:43:00Z">
         <w:r>
           <w:t xml:space="preserve"> </w:t>
         </w:r>
       </w:ins>
-      <w:ins w:id="246" w:author="Daimon Legal" w:date="2021-07-28T12:44:00Z">
+      <w:ins w:id="325" w:author="Daimon Legal" w:date="2021-07-28T12:44:00Z">
         <w:r>
           <w:t xml:space="preserve">(a) </w:t>
         </w:r>
       </w:ins>
-      <w:ins w:id="247" w:author="Daimon Legal" w:date="2021-07-28T12:52:00Z">
+      <w:ins w:id="326" w:author="Daimon Legal" w:date="2021-07-28T12:52:00Z">
         <w:r>
           <w:t xml:space="preserve">the Collectible or any part of it </w:t>
         </w:r>
       </w:ins>
-      <w:ins w:id="248" w:author="Daimon Legal" w:date="2021-07-28T12:51:00Z">
+      <w:ins w:id="327" w:author="Daimon Legal" w:date="2021-07-28T12:51:00Z">
         <w:r>
           <w:t>being modified</w:t>
         </w:r>
       </w:ins>
-      <w:ins w:id="249" w:author="Daimon Legal" w:date="2021-07-28T12:44:00Z">
+      <w:ins w:id="328" w:author="Daimon Legal" w:date="2021-07-28T12:44:00Z">
         <w:r>
           <w:t xml:space="preserve"> by the indemnified party</w:t>
         </w:r>
@@ -4844,12 +5257,12 @@
           <w:t xml:space="preserve"> </w:t>
         </w:r>
       </w:ins>
-      <w:ins w:id="250" w:author="Daimon Legal" w:date="2021-07-28T12:49:00Z">
+      <w:ins w:id="329" w:author="Daimon Legal" w:date="2021-07-28T12:49:00Z">
         <w:r>
           <w:t xml:space="preserve">(b) </w:t>
         </w:r>
       </w:ins>
-      <w:ins w:id="251" w:author="Daimon Legal" w:date="2021-07-28T12:52:00Z">
+      <w:ins w:id="330" w:author="Daimon Legal" w:date="2021-07-28T12:52:00Z">
         <w:r>
           <w:t xml:space="preserve">the use or operation of </w:t>
         </w:r>
@@ -4857,7 +5270,7 @@
           <w:t xml:space="preserve">the Collectible or any part of it </w:t>
         </w:r>
       </w:ins>
-      <w:ins w:id="252" w:author="Daimon Legal" w:date="2021-07-28T12:49:00Z">
+      <w:ins w:id="331" w:author="Daimon Legal" w:date="2021-07-28T12:49:00Z">
         <w:r>
           <w:t xml:space="preserve">in combination with any other </w:t>
         </w:r>
@@ -4871,27 +5284,27 @@
           <w:t xml:space="preserve"> </w:t>
         </w:r>
       </w:ins>
-      <w:ins w:id="253" w:author="Daimon Legal" w:date="2021-07-28T12:44:00Z">
+      <w:ins w:id="332" w:author="Daimon Legal" w:date="2021-07-28T12:44:00Z">
         <w:r>
           <w:t xml:space="preserve">or </w:t>
         </w:r>
       </w:ins>
-      <w:ins w:id="254" w:author="Daimon Legal" w:date="2021-07-28T12:45:00Z">
+      <w:ins w:id="333" w:author="Daimon Legal" w:date="2021-07-28T12:45:00Z">
         <w:r>
           <w:t>(</w:t>
         </w:r>
       </w:ins>
-      <w:ins w:id="255" w:author="Daimon Legal" w:date="2021-07-28T12:49:00Z">
+      <w:ins w:id="334" w:author="Daimon Legal" w:date="2021-07-28T12:49:00Z">
         <w:r>
           <w:t>c</w:t>
         </w:r>
       </w:ins>
-      <w:ins w:id="256" w:author="Daimon Legal" w:date="2021-07-28T12:45:00Z">
+      <w:ins w:id="335" w:author="Daimon Legal" w:date="2021-07-28T12:45:00Z">
         <w:r>
           <w:t xml:space="preserve">) </w:t>
         </w:r>
       </w:ins>
-      <w:ins w:id="257" w:author="Daimon Legal" w:date="2021-07-28T12:53:00Z">
+      <w:ins w:id="336" w:author="Daimon Legal" w:date="2021-07-28T12:53:00Z">
         <w:r>
           <w:t xml:space="preserve">the Collectible or any part of it </w:t>
         </w:r>
@@ -4899,7 +5312,7 @@
           <w:t xml:space="preserve">being </w:t>
         </w:r>
       </w:ins>
-      <w:ins w:id="258" w:author="Daimon Legal" w:date="2021-07-28T12:44:00Z">
+      <w:ins w:id="337" w:author="Daimon Legal" w:date="2021-07-28T12:44:00Z">
         <w:r>
           <w:t>used by the indemnified party in contravention of these Terms.</w:t>
         </w:r>
@@ -4909,12 +5322,12 @@
       <w:pPr>
         <w:pStyle w:val="Level1"/>
       </w:pPr>
-      <w:bookmarkStart w:id="259" w:name="12.__Disclaimers._We_are_not_responsible"/>
-      <w:bookmarkStart w:id="260" w:name="14.__Effect_of_Termination."/>
-      <w:bookmarkStart w:id="261" w:name="15._Injunctive_Relief.__In_the_event_of_"/>
-      <w:bookmarkEnd w:id="259"/>
-      <w:bookmarkEnd w:id="260"/>
-      <w:bookmarkEnd w:id="261"/>
+      <w:bookmarkStart w:id="338" w:name="12.__Disclaimers._We_are_not_responsible"/>
+      <w:bookmarkStart w:id="339" w:name="14.__Effect_of_Termination."/>
+      <w:bookmarkStart w:id="340" w:name="15._Injunctive_Relief.__In_the_event_of_"/>
+      <w:bookmarkEnd w:id="338"/>
+      <w:bookmarkEnd w:id="339"/>
+      <w:bookmarkEnd w:id="340"/>
       <w:r>
         <w:rPr>
           <w:b/>
@@ -5153,7 +5566,7 @@
       <w:pPr>
         <w:pStyle w:val="Level1"/>
       </w:pPr>
-      <w:ins w:id="262" w:author="Daimon Legal" w:date="2021-07-29T16:09:00Z">
+      <w:ins w:id="341" w:author="Daimon Legal" w:date="2021-07-29T16:09:00Z">
         <w:r>
           <w:rPr>
             <w:b/>
@@ -5162,7 +5575,7 @@
           <w:t xml:space="preserve">Adverse Impact of </w:t>
         </w:r>
       </w:ins>
-      <w:ins w:id="263" w:author="Daimon Legal" w:date="2021-07-29T16:08:00Z">
+      <w:ins w:id="342" w:author="Daimon Legal" w:date="2021-07-29T16:08:00Z">
         <w:r>
           <w:rPr>
             <w:b/>
@@ -5177,12 +5590,12 @@
       <w:r>
         <w:t xml:space="preserve">The parties acknowledge and agree that, as a result of </w:t>
       </w:r>
-      <w:del w:id="264" w:author="Daimon Legal" w:date="2021-07-29T16:08:00Z">
+      <w:del w:id="343" w:author="Daimon Legal" w:date="2021-07-29T16:08:00Z">
         <w:r>
           <w:delText xml:space="preserve">the preceding sentence, in an </w:delText>
         </w:r>
       </w:del>
-      <w:ins w:id="265" w:author="Daimon Legal" w:date="2021-07-29T16:08:00Z">
+      <w:ins w:id="344" w:author="Daimon Legal" w:date="2021-07-29T16:08:00Z">
         <w:r>
           <w:t>a</w:t>
         </w:r>
@@ -5190,7 +5603,7 @@
           <w:t xml:space="preserve"> P</w:t>
         </w:r>
       </w:ins>
-      <w:del w:id="266" w:author="Daimon Legal" w:date="2021-07-29T16:07:00Z">
+      <w:del w:id="345" w:author="Daimon Legal" w:date="2021-07-29T16:07:00Z">
         <w:r>
           <w:delText>Ethereum P</w:delText>
         </w:r>
@@ -5229,12 +5642,12 @@
       <w:r>
         <w:t xml:space="preserve">These Terms shall be governed by and construed and interpreted in accordance with the laws of the </w:t>
       </w:r>
-      <w:del w:id="267" w:author="Andrew Glidden" w:date="2021-04-14T15:19:00Z">
+      <w:del w:id="346" w:author="Andrew Glidden" w:date="2021-04-14T15:19:00Z">
         <w:r>
           <w:delText xml:space="preserve">state </w:delText>
         </w:r>
       </w:del>
-      <w:ins w:id="268" w:author="Andrew Glidden" w:date="2021-04-14T15:19:00Z">
+      <w:ins w:id="347" w:author="Andrew Glidden" w:date="2021-04-14T15:19:00Z">
         <w:r>
           <w:t>S</w:t>
         </w:r>
@@ -5245,12 +5658,12 @@
       <w:r>
         <w:t xml:space="preserve">of Delaware irrespective of the choice of laws principles of the </w:t>
       </w:r>
-      <w:del w:id="269" w:author="Andrew Glidden" w:date="2021-04-14T15:19:00Z">
+      <w:del w:id="348" w:author="Andrew Glidden" w:date="2021-04-14T15:19:00Z">
         <w:r>
           <w:delText xml:space="preserve">state </w:delText>
         </w:r>
       </w:del>
-      <w:ins w:id="270" w:author="Andrew Glidden" w:date="2021-04-14T15:19:00Z">
+      <w:ins w:id="349" w:author="Andrew Glidden" w:date="2021-04-14T15:19:00Z">
         <w:r>
           <w:t>S</w:t>
         </w:r>
@@ -5261,13 +5674,13 @@
       <w:r>
         <w:t xml:space="preserve">of Delaware, as to all matters, including matters of validity, construction, effect, enforceability, performance and remedies. </w:t>
       </w:r>
-      <w:del w:id="271" w:author="Daimon Legal" w:date="2021-07-28T12:34:00Z">
+      <w:del w:id="350" w:author="Daimon Legal" w:date="2021-07-28T12:34:00Z">
         <w:r>
           <w:delText xml:space="preserve">Although the Offerings may be available in other jurisdictions, each User </w:delText>
         </w:r>
       </w:del>
-      <w:ins w:id="272" w:author="Andrew Glidden" w:date="2021-04-14T15:51:00Z">
-        <w:del w:id="273" w:author="Daimon Legal" w:date="2021-07-28T12:34:00Z">
+      <w:ins w:id="351" w:author="Andrew Glidden" w:date="2021-04-14T15:51:00Z">
+        <w:del w:id="352" w:author="Daimon Legal" w:date="2021-07-28T12:34:00Z">
           <w:r>
             <w:delText>Creator or Collector</w:delText>
           </w:r>
@@ -5276,7 +5689,7 @@
           </w:r>
         </w:del>
       </w:ins>
-      <w:del w:id="274" w:author="Daimon Legal" w:date="2021-07-28T12:34:00Z">
+      <w:del w:id="353" w:author="Daimon Legal" w:date="2021-07-28T12:34:00Z">
         <w:r>
           <w:delText>hereby acknowledges and agrees that such availability shall not be deemed to give rise to general or specific personal jurisdiction over Rarible Company in any forum outside the State of Delaware.</w:delText>
         </w:r>
@@ -5314,21 +5727,13 @@
       <w:r>
         <w:t xml:space="preserve"> be finally settled by binding arbitration, rather than in court. The arbitrator, and not any federal, state or local court, agency or other governmental authority, shall have exclusive authority to resolve all Disputes. </w:t>
       </w:r>
-      <w:del w:id="275" w:author="Andrew Glidden" w:date="2021-04-14T15:21:00Z">
+      <w:del w:id="354" w:author="Andrew Glidden" w:date="2021-04-14T15:21:00Z">
         <w:r>
           <w:delText xml:space="preserve">(b) Waiver of Jury Trial. </w:delText>
         </w:r>
       </w:del>
       <w:r>
-        <w:t>The parties hereby acknowledge, represent and warrant that they understand that: (</w:t>
-      </w:r>
-      <w:proofErr w:type="spellStart"/>
-      <w:r>
-        <w:t>i</w:t>
-      </w:r>
-      <w:proofErr w:type="spellEnd"/>
-      <w:r>
-        <w:t>) there is no judge or jury in arbitration, and, absent this mandatory provision, the parties would have the right to sue in court and have a jury trial concerning Disputes; (ii) in some instances, the costs of arbitration could exceed the costs of litigation; (iii) the right to discovery may be more limited in arbitration than in court; and (iv) court review of an arbitration award is limited. The Federal Arbitration Act and federal arbitration law apply to these Terms. Each of the parties hereto hereby irrevocably waives any and all right to trial by jury in any action, suit or other legal proceeding arising out of or related to these Terms or the transactions contemplated hereby</w:t>
+        <w:t>The parties hereby acknowledge, represent and warrant that they understand that: (i) there is no judge or jury in arbitration, and, absent this mandatory provision, the parties would have the right to sue in court and have a jury trial concerning Disputes; (ii) in some instances, the costs of arbitration could exceed the costs of litigation; (iii) the right to discovery may be more limited in arbitration than in court; and (iv) court review of an arbitration award is limited. The Federal Arbitration Act and federal arbitration law apply to these Terms. Each of the parties hereto hereby irrevocably waives any and all right to trial by jury in any action, suit or other legal proceeding arising out of or related to these Terms or the transactions contemplated hereby</w:t>
       </w:r>
       <w:r>
         <w:rPr>
@@ -5349,12 +5754,12 @@
         </w:rPr>
         <w:t xml:space="preserve">Arbitration Procedures. </w:t>
       </w:r>
-      <w:del w:id="276" w:author="Daimon Legal" w:date="2021-07-28T12:35:00Z">
+      <w:del w:id="355" w:author="Daimon Legal" w:date="2021-07-28T12:35:00Z">
         <w:r>
           <w:delText>Rarible Company or a</w:delText>
         </w:r>
       </w:del>
-      <w:ins w:id="277" w:author="Daimon Legal" w:date="2021-07-28T12:35:00Z">
+      <w:ins w:id="356" w:author="Daimon Legal" w:date="2021-07-28T12:35:00Z">
         <w:r>
           <w:t>A</w:t>
         </w:r>
@@ -5362,17 +5767,17 @@
       <w:r>
         <w:t xml:space="preserve">ny </w:t>
       </w:r>
-      <w:ins w:id="278" w:author="Daimon Legal" w:date="2021-07-28T12:35:00Z">
+      <w:ins w:id="357" w:author="Daimon Legal" w:date="2021-07-28T12:35:00Z">
         <w:r>
           <w:t xml:space="preserve">Sublicensee, </w:t>
         </w:r>
       </w:ins>
-      <w:del w:id="279" w:author="Andrew Glidden" w:date="2021-04-14T15:23:00Z">
+      <w:del w:id="358" w:author="Andrew Glidden" w:date="2021-04-14T15:23:00Z">
         <w:r>
           <w:delText xml:space="preserve">User </w:delText>
         </w:r>
       </w:del>
-      <w:ins w:id="280" w:author="Andrew Glidden" w:date="2021-04-14T15:23:00Z">
+      <w:ins w:id="359" w:author="Andrew Glidden" w:date="2021-04-14T15:23:00Z">
         <w:r>
           <w:t>Creator or Collector</w:t>
         </w:r>
@@ -5381,9 +5786,13 @@
         </w:r>
       </w:ins>
       <w:r>
-        <w:t xml:space="preserve">may initiate an arbitration proceeding by delivering written notice to the other, whereupon the parties shall reasonably cooperate to select an arbitrator and submit the relevant Dispute to such arbitrator. In the event the parties are unable to agree on the selection of an arbitrator within 15 days from the filing of a demand for arbitration, the American Arbitration Association (the “AAA”) shall appoint the arbitrator. Any such arbitration shall be administered by the AAA in accordance with the provisions of its Commercial Arbitration Rules and the supplementary procedures for consumer related disputes of the AAA excluding any rules or procedures governing or permitting class actions. </w:t>
-      </w:r>
-      <w:del w:id="281" w:author="Daimon Legal" w:date="2021-07-28T12:36:00Z">
+        <w:t xml:space="preserve">may initiate an arbitration proceeding by delivering written notice to the other, whereupon the parties shall reasonably </w:t>
+      </w:r>
+      <w:r>
+        <w:lastRenderedPageBreak/>
+        <w:t xml:space="preserve">cooperate to select an arbitrator and submit the relevant Dispute to such arbitrator. In the event the parties are unable to agree on the selection of an arbitrator within 15 days from the filing of a demand for arbitration, the American Arbitration Association (the “AAA”) shall appoint the arbitrator. Any such arbitration shall be administered by the AAA in accordance with the provisions of its Commercial Arbitration Rules and the supplementary procedures for consumer related disputes of the AAA excluding any rules or procedures governing or permitting class actions. </w:t>
+      </w:r>
+      <w:del w:id="360" w:author="Daimon Legal" w:date="2021-07-28T12:36:00Z">
         <w:r>
           <w:delText xml:space="preserve">Rarible Company will not seek attorneys’ fees and costs in arbitration unless the arbitrator determines the claims are frivolous. </w:delText>
         </w:r>
@@ -5404,19 +5813,15 @@
         <w:t xml:space="preserve">Seat of Arbitration. </w:t>
       </w:r>
       <w:r>
-        <w:t xml:space="preserve">The seat of arbitration shall be Wilmington, Delaware. The arbitrator may choose to have </w:t>
-      </w:r>
-      <w:r>
-        <w:lastRenderedPageBreak/>
-        <w:t>the arbitration of any Dispute conducted by telephone, based on written submissions, or at a mutually agreed location</w:t>
-      </w:r>
-      <w:del w:id="282" w:author="Daimon Legal" w:date="2021-07-28T12:37:00Z">
+        <w:t>The seat of arbitration shall be Wilmington, Delaware. The arbitrator may choose to have the arbitration of any Dispute conducted by telephone, based on written submissions, or at a mutually agreed location</w:t>
+      </w:r>
+      <w:del w:id="361" w:author="Daimon Legal" w:date="2021-07-28T12:37:00Z">
         <w:r>
           <w:delText xml:space="preserve">; provided, however, that Rarible Company may opt to transfer the venue of any arbitration hearing to Wilmington, Delaware in the event that it agrees to pay any additional fees or costs a User </w:delText>
         </w:r>
       </w:del>
-      <w:ins w:id="283" w:author="Andrew Glidden" w:date="2021-04-14T15:30:00Z">
-        <w:del w:id="284" w:author="Daimon Legal" w:date="2021-07-28T12:37:00Z">
+      <w:ins w:id="362" w:author="Andrew Glidden" w:date="2021-04-14T15:30:00Z">
+        <w:del w:id="363" w:author="Daimon Legal" w:date="2021-07-28T12:37:00Z">
           <w:r>
             <w:delText>Creator or Collector</w:delText>
           </w:r>
@@ -5425,31 +5830,31 @@
           </w:r>
         </w:del>
       </w:ins>
-      <w:del w:id="285" w:author="Daimon Legal" w:date="2021-07-28T12:37:00Z">
+      <w:del w:id="364" w:author="Daimon Legal" w:date="2021-07-28T12:37:00Z">
         <w:r>
           <w:delText xml:space="preserve">may reasonably incur as a result of the change in venue, as determined by the arbitrator, and, subject to the foregoing, </w:delText>
         </w:r>
       </w:del>
-      <w:ins w:id="286" w:author="Andrew Glidden" w:date="2021-04-14T15:30:00Z">
-        <w:del w:id="287" w:author="Daimon Legal" w:date="2021-07-28T12:37:00Z">
+      <w:ins w:id="365" w:author="Andrew Glidden" w:date="2021-04-14T15:30:00Z">
+        <w:del w:id="366" w:author="Daimon Legal" w:date="2021-07-28T12:37:00Z">
           <w:r>
             <w:delText xml:space="preserve">the Creator or Collector </w:delText>
           </w:r>
         </w:del>
       </w:ins>
-      <w:del w:id="288" w:author="Daimon Legal" w:date="2021-07-28T12:37:00Z">
+      <w:del w:id="367" w:author="Daimon Legal" w:date="2021-07-28T12:37:00Z">
         <w:r>
           <w:delText>a User hereby agree</w:delText>
         </w:r>
       </w:del>
-      <w:ins w:id="289" w:author="Andrew Glidden" w:date="2021-04-14T15:30:00Z">
-        <w:del w:id="290" w:author="Daimon Legal" w:date="2021-07-28T12:37:00Z">
+      <w:ins w:id="368" w:author="Andrew Glidden" w:date="2021-04-14T15:30:00Z">
+        <w:del w:id="369" w:author="Daimon Legal" w:date="2021-07-28T12:37:00Z">
           <w:r>
             <w:delText>s</w:delText>
           </w:r>
         </w:del>
       </w:ins>
-      <w:del w:id="291" w:author="Daimon Legal" w:date="2021-07-28T12:37:00Z">
+      <w:del w:id="370" w:author="Daimon Legal" w:date="2021-07-28T12:37:00Z">
         <w:r>
           <w:delText xml:space="preserve"> to submit to the personal jurisdiction of any federal or state court in Wilmington, Delaware, in order to compel arbitration, to stay proceedings pending arbitration, or to confirm, modify, vacate or enter judgment on the award entered by the arbitrator</w:delText>
         </w:r>
@@ -5457,7 +5862,7 @@
       <w:r>
         <w:t>.</w:t>
       </w:r>
-      <w:del w:id="292" w:author="Andrew Glidden" w:date="2021-04-14T15:30:00Z">
+      <w:del w:id="371" w:author="Andrew Glidden" w:date="2021-04-14T15:30:00Z">
         <w:r>
           <w:rPr>
             <w:b/>
@@ -5493,10 +5898,10 @@
       <w:pPr>
         <w:pStyle w:val="Level2"/>
         <w:rPr>
-          <w:del w:id="293" w:author="Daimon Legal" w:date="2021-07-28T12:38:00Z"/>
-        </w:rPr>
-      </w:pPr>
-      <w:del w:id="294" w:author="Daimon Legal" w:date="2021-07-28T12:38:00Z">
+          <w:del w:id="372" w:author="Daimon Legal" w:date="2021-07-28T12:38:00Z"/>
+        </w:rPr>
+      </w:pPr>
+      <w:del w:id="373" w:author="Daimon Legal" w:date="2021-07-28T12:38:00Z">
         <w:r>
           <w:rPr>
             <w:b/>
@@ -5508,8 +5913,8 @@
           <w:delText xml:space="preserve">All Users </w:delText>
         </w:r>
       </w:del>
-      <w:ins w:id="295" w:author="Andrew Glidden" w:date="2021-04-14T15:31:00Z">
-        <w:del w:id="296" w:author="Daimon Legal" w:date="2021-07-28T12:38:00Z">
+      <w:ins w:id="374" w:author="Andrew Glidden" w:date="2021-04-14T15:31:00Z">
+        <w:del w:id="375" w:author="Daimon Legal" w:date="2021-07-28T12:38:00Z">
           <w:r>
             <w:delText>Creators and Collectors</w:delText>
           </w:r>
@@ -5518,13 +5923,13 @@
           </w:r>
         </w:del>
       </w:ins>
-      <w:del w:id="297" w:author="Daimon Legal" w:date="2021-07-28T12:38:00Z">
+      <w:del w:id="376" w:author="Daimon Legal" w:date="2021-07-28T12:38:00Z">
         <w:r>
           <w:delText xml:space="preserve">hereby agree that any arbitration or other permitted action with respect to any Dispute shall be conducted in their individual capacities only and not as a class action or other representative action, and the Users expressly waive their right to file a class action or seek relief on a class basis. USERS </w:delText>
         </w:r>
       </w:del>
-      <w:ins w:id="298" w:author="Andrew Glidden" w:date="2021-04-14T15:32:00Z">
-        <w:del w:id="299" w:author="Daimon Legal" w:date="2021-07-28T12:38:00Z">
+      <w:ins w:id="377" w:author="Andrew Glidden" w:date="2021-04-14T15:32:00Z">
+        <w:del w:id="378" w:author="Daimon Legal" w:date="2021-07-28T12:38:00Z">
           <w:r>
             <w:delText>CREATORS OR COLLECTORS</w:delText>
           </w:r>
@@ -5533,7 +5938,7 @@
           </w:r>
         </w:del>
       </w:ins>
-      <w:del w:id="300" w:author="Daimon Legal" w:date="2021-07-28T12:38:00Z">
+      <w:del w:id="379" w:author="Daimon Legal" w:date="2021-07-28T12:38:00Z">
         <w:r>
           <w:delText>SHALL BRING CLAIMS AGAINST RARIBLE COMPANY OTHER ONLY IN THEIR INDIVIDUAL CAPACITY, AND NOT AS A PLAINTIFF OR CLASS MEMBER IN ANY PURPORTED CLASS OR REPRESENTATIVE PROCEEDING.</w:delText>
         </w:r>
@@ -5551,14 +5956,14 @@
           <w:delText>8</w:delText>
         </w:r>
       </w:del>
-      <w:ins w:id="301" w:author="Andrew Glidden" w:date="2021-04-14T15:34:00Z">
-        <w:del w:id="302" w:author="Daimon Legal" w:date="2021-07-28T12:38:00Z">
+      <w:ins w:id="380" w:author="Andrew Glidden" w:date="2021-04-14T15:34:00Z">
+        <w:del w:id="381" w:author="Daimon Legal" w:date="2021-07-28T12:38:00Z">
           <w:r>
             <w:delText>7</w:delText>
           </w:r>
         </w:del>
       </w:ins>
-      <w:del w:id="303" w:author="Daimon Legal" w:date="2021-07-28T12:38:00Z">
+      <w:del w:id="382" w:author="Daimon Legal" w:date="2021-07-28T12:38:00Z">
         <w:r>
           <w:delText>.6</w:delText>
         </w:r>
@@ -5566,14 +5971,14 @@
           <w:delText xml:space="preserve"> is void or unenforceable for any reason or that an arbitration can proceed on a class basis, then the arbitration provision set forth above shall be deemed null and void with respect to any Dispute that would thus be required to be resolved by arbitration on a class basis, and the parties shall be deemed to have not agreed </w:delText>
         </w:r>
       </w:del>
-      <w:ins w:id="304" w:author="Andrew Glidden" w:date="2021-04-14T15:35:00Z">
-        <w:del w:id="305" w:author="Daimon Legal" w:date="2021-07-28T12:38:00Z">
+      <w:ins w:id="383" w:author="Andrew Glidden" w:date="2021-04-14T15:35:00Z">
+        <w:del w:id="384" w:author="Daimon Legal" w:date="2021-07-28T12:38:00Z">
           <w:r>
             <w:delText xml:space="preserve">not </w:delText>
           </w:r>
         </w:del>
       </w:ins>
-      <w:del w:id="306" w:author="Daimon Legal" w:date="2021-07-28T12:38:00Z">
+      <w:del w:id="385" w:author="Daimon Legal" w:date="2021-07-28T12:38:00Z">
         <w:r>
           <w:delText>to arbitrate such Dispute. In the event that, as a result of the application of the immediately preceding sentence or otherwise, any Dispute is not subject to arbitration, the parties hereby agree to submit to the personal and exclusive jurisdiction of and venue in the federal and state courts located in Wilmington, Delaware and to accept service of process by mail with respect to such Dispute, and hereby waive any and all jurisdictional and venue defenses otherwise available with respect to such Dispute.</w:delText>
         </w:r>
@@ -5600,12 +6005,12 @@
       <w:r>
         <w:t xml:space="preserve">In accordance with Cal. Civ. Code Sec. 1789.3, if a </w:t>
       </w:r>
-      <w:del w:id="307" w:author="Andrew Glidden" w:date="2021-04-14T15:35:00Z">
+      <w:del w:id="386" w:author="Andrew Glidden" w:date="2021-04-14T15:35:00Z">
         <w:r>
           <w:delText xml:space="preserve">User </w:delText>
         </w:r>
       </w:del>
-      <w:ins w:id="308" w:author="Andrew Glidden" w:date="2021-04-14T15:35:00Z">
+      <w:ins w:id="387" w:author="Andrew Glidden" w:date="2021-04-14T15:35:00Z">
         <w:r>
           <w:t>Creator or Collector</w:t>
         </w:r>
@@ -5616,7 +6021,7 @@
       <w:r>
         <w:t xml:space="preserve">is a California </w:t>
       </w:r>
-      <w:del w:id="309" w:author="Andrew Glidden" w:date="2021-04-14T15:36:00Z">
+      <w:del w:id="388" w:author="Andrew Glidden" w:date="2021-04-14T15:36:00Z">
         <w:r>
           <w:delText xml:space="preserve">State </w:delText>
         </w:r>
@@ -5624,12 +6029,12 @@
       <w:r>
         <w:t xml:space="preserve">resident, the </w:t>
       </w:r>
-      <w:del w:id="310" w:author="Andrew Glidden" w:date="2021-04-14T15:36:00Z">
+      <w:del w:id="389" w:author="Andrew Glidden" w:date="2021-04-14T15:36:00Z">
         <w:r>
           <w:delText xml:space="preserve">User </w:delText>
         </w:r>
       </w:del>
-      <w:ins w:id="311" w:author="Andrew Glidden" w:date="2021-04-14T15:36:00Z">
+      <w:ins w:id="390" w:author="Andrew Glidden" w:date="2021-04-14T15:36:00Z">
         <w:r>
           <w:t>Creator or Collector</w:t>
         </w:r>
@@ -5728,20 +6133,24 @@
       <w:r>
         <w:t xml:space="preserve"> In the event that any provision of these Terms, or the application of any such provision to any person or set of circumstances, shall be determined by an arbitrator or court of competent jurisdiction to be invalid, unlawful, void or unenforceable to any extent</w:t>
       </w:r>
-      <w:del w:id="312" w:author="Daimon Legal" w:date="2021-07-28T12:40:00Z">
+      <w:del w:id="391" w:author="Daimon Legal" w:date="2021-07-28T12:40:00Z">
         <w:r>
           <w:delText xml:space="preserve">: (a) </w:delText>
         </w:r>
       </w:del>
-      <w:ins w:id="313" w:author="Daimon Legal" w:date="2021-07-28T12:40:00Z">
+      <w:ins w:id="392" w:author="Daimon Legal" w:date="2021-07-28T12:40:00Z">
         <w:r>
           <w:t xml:space="preserve">, </w:t>
         </w:r>
       </w:ins>
       <w:r>
-        <w:t>the remainder of these Terms, and the application of such provision to persons or circumstances other than those as to which it is determined to be invalid, unlawful, void or unenforceable, shall not be impaired or otherwise affected and shall continue to be valid and enforceable to the fullest extent permitted by law</w:t>
-      </w:r>
-      <w:del w:id="314" w:author="Daimon Legal" w:date="2021-07-28T12:39:00Z">
+        <w:t xml:space="preserve">the remainder of these Terms, and the application of such provision to persons or circumstances other than those as to which it is determined to be invalid, unlawful, void or unenforceable, shall not be impaired or otherwise affected and shall continue to be valid and enforceable </w:t>
+      </w:r>
+      <w:r>
+        <w:lastRenderedPageBreak/>
+        <w:t>to the fullest extent permitted by law</w:t>
+      </w:r>
+      <w:del w:id="393" w:author="Daimon Legal" w:date="2021-07-28T12:39:00Z">
         <w:r>
           <w:delText>; and (b) Rarible Company shall have the right to modify these Terms</w:delText>
         </w:r>
@@ -5749,7 +6158,7 @@
       <w:r>
         <w:t xml:space="preserve"> so as to effect the original intent of the parties as closely as possible </w:t>
       </w:r>
-      <w:del w:id="315" w:author="Andrew Glidden" w:date="2021-04-14T15:37:00Z">
+      <w:del w:id="394" w:author="Andrew Glidden" w:date="2021-04-14T15:37:00Z">
         <w:r>
           <w:delText xml:space="preserve">in an acceptable manner </w:delText>
         </w:r>
@@ -5757,7 +6166,7 @@
       <w:r>
         <w:t>in order that the transactions contemplated hereby be consum</w:t>
       </w:r>
-      <w:ins w:id="316" w:author="Andrew Glidden" w:date="2021-04-14T15:37:00Z">
+      <w:ins w:id="395" w:author="Andrew Glidden" w:date="2021-04-14T15:37:00Z">
         <w:r>
           <w:t>mat</w:t>
         </w:r>
@@ -5815,30 +6224,18 @@
         <w:t xml:space="preserve"> </w:t>
       </w:r>
       <w:r>
-        <w:t xml:space="preserve">All notices, approvals, requests, authorizations or other such communications under this Agreement </w:t>
-      </w:r>
-      <w:r>
-        <w:lastRenderedPageBreak/>
-        <w:t>shall be in writing</w:t>
+        <w:t>All notices, approvals, requests, authorizations or other such communications under this Agreement shall be in writing</w:t>
       </w:r>
       <w:r>
         <w:t xml:space="preserve"> (which may include electronic messages)</w:t>
       </w:r>
       <w:r>
-        <w:t xml:space="preserve"> and shall be deemed to have been delivered and given for all purposes (</w:t>
-      </w:r>
-      <w:proofErr w:type="spellStart"/>
-      <w:r>
-        <w:t>i</w:t>
-      </w:r>
-      <w:proofErr w:type="spellEnd"/>
-      <w:r>
-        <w:t>) on the delivery date, if delivered personally to the party to whom the same is directed; (ii) one (1) business day after deposit with a commercial overnight carrier, with written verification of receipt; (iii) upon confirmation of receipt when transmitted by facsimile transmission or by electronic mail</w:t>
+        <w:t xml:space="preserve"> and shall be deemed to have been delivered and given for all purposes (i) on the delivery date, if delivered personally to the party to whom the same is directed; (ii) one (1) business day after deposit with a commercial overnight carrier, with written verification of receipt; (iii) upon confirmation of receipt when transmitted by facsimile transmission or by electronic mail</w:t>
       </w:r>
       <w:r>
         <w:t xml:space="preserve">; </w:t>
       </w:r>
-      <w:del w:id="317" w:author="Daimon Legal" w:date="2021-07-28T12:40:00Z">
+      <w:del w:id="396" w:author="Daimon Legal" w:date="2021-07-28T12:40:00Z">
         <w:r>
           <w:delText>.</w:delText>
         </w:r>
@@ -5846,12 +6243,12 @@
       <w:r>
         <w:t xml:space="preserve">or (iv) in the event that a person to be notified cannot be reasonably identified and contacted except by reference to one or more </w:t>
       </w:r>
-      <w:del w:id="318" w:author="Daimon Legal" w:date="2021-07-27T15:43:00Z">
+      <w:del w:id="397" w:author="Daimon Legal" w:date="2021-07-27T15:43:00Z">
         <w:r>
           <w:delText xml:space="preserve">Ethereum </w:delText>
         </w:r>
       </w:del>
-      <w:ins w:id="319" w:author="Daimon Legal" w:date="2021-07-27T15:43:00Z">
+      <w:ins w:id="398" w:author="Daimon Legal" w:date="2021-07-27T15:43:00Z">
         <w:r>
           <w:t>Designated Blockchain</w:t>
         </w:r>
@@ -5868,17 +6265,17 @@
       <w:r>
         <w:t>, by a transaction message</w:t>
       </w:r>
-      <w:ins w:id="320" w:author="Daimon Legal" w:date="2021-07-28T12:42:00Z">
+      <w:ins w:id="399" w:author="Daimon Legal" w:date="2021-07-28T12:42:00Z">
         <w:r>
           <w:t>,</w:t>
         </w:r>
       </w:ins>
-      <w:ins w:id="321" w:author="Daimon Legal" w:date="2021-07-28T12:41:00Z">
+      <w:ins w:id="400" w:author="Daimon Legal" w:date="2021-07-28T12:41:00Z">
         <w:r>
           <w:t xml:space="preserve"> </w:t>
         </w:r>
       </w:ins>
-      <w:del w:id="322" w:author="Daimon Legal" w:date="2021-07-28T12:41:00Z">
+      <w:del w:id="401" w:author="Daimon Legal" w:date="2021-07-28T12:41:00Z">
         <w:r>
           <w:delText xml:space="preserve"> </w:delText>
         </w:r>
@@ -5886,7 +6283,7 @@
       <w:r>
         <w:t xml:space="preserve">including the relevant communication </w:t>
       </w:r>
-      <w:ins w:id="323" w:author="Daimon Legal" w:date="2021-07-28T12:41:00Z">
+      <w:ins w:id="402" w:author="Daimon Legal" w:date="2021-07-28T12:41:00Z">
         <w:r>
           <w:t xml:space="preserve">in </w:t>
         </w:r>
@@ -5900,22 +6297,22 @@
           <w:t xml:space="preserve"> </w:t>
         </w:r>
       </w:ins>
-      <w:ins w:id="324" w:author="Daimon Legal" w:date="2021-07-28T12:42:00Z">
+      <w:ins w:id="403" w:author="Daimon Legal" w:date="2021-07-28T12:42:00Z">
         <w:r>
           <w:t xml:space="preserve">readily </w:t>
         </w:r>
       </w:ins>
-      <w:ins w:id="325" w:author="Daimon Legal" w:date="2021-07-28T12:41:00Z">
+      <w:ins w:id="404" w:author="Daimon Legal" w:date="2021-07-28T12:41:00Z">
         <w:r>
           <w:t>accessible and legible to the recipient</w:t>
         </w:r>
       </w:ins>
-      <w:ins w:id="326" w:author="Daimon Legal" w:date="2021-07-28T12:42:00Z">
+      <w:ins w:id="405" w:author="Daimon Legal" w:date="2021-07-28T12:42:00Z">
         <w:r>
           <w:t>,</w:t>
         </w:r>
       </w:ins>
-      <w:ins w:id="327" w:author="Daimon Legal" w:date="2021-07-28T12:41:00Z">
+      <w:ins w:id="406" w:author="Daimon Legal" w:date="2021-07-28T12:41:00Z">
         <w:r>
           <w:t xml:space="preserve"> </w:t>
         </w:r>
@@ -5923,7 +6320,7 @@
       <w:r>
         <w:t xml:space="preserve">sent to such </w:t>
       </w:r>
-      <w:del w:id="328" w:author="Daimon Legal" w:date="2021-07-27T15:43:00Z">
+      <w:del w:id="407" w:author="Daimon Legal" w:date="2021-07-27T15:43:00Z">
         <w:r>
           <w:delText xml:space="preserve">Ethereum </w:delText>
         </w:r>
@@ -6556,7 +6953,7 @@
   <w:abstractNum w:abstractNumId="4" w15:restartNumberingAfterBreak="0">
     <w:nsid w:val="17031414"/>
     <w:multiLevelType w:val="multilevel"/>
-    <w:tmpl w:val="83EA30D6"/>
+    <w:tmpl w:val="007A8BA4"/>
     <w:styleLink w:val="OpenSourceDocs"/>
     <w:lvl w:ilvl="0">
       <w:start w:val="1"/>
@@ -6612,11 +7009,17 @@
       </w:rPr>
     </w:lvl>
     <w:lvl w:ilvl="3">
-      <w:numFmt w:val="bullet"/>
-      <w:lvlText w:val="•"/>
-      <w:lvlJc w:val="left"/>
-      <w:pPr>
-        <w:ind w:left="1073" w:hanging="243"/>
+      <w:start w:val="1"/>
+      <w:numFmt w:val="lowerLetter"/>
+      <w:lvlRestart w:val="2"/>
+      <w:pStyle w:val="Level3letter"/>
+      <w:lvlText w:val="(%4)"/>
+      <w:lvlJc w:val="left"/>
+      <w:pPr>
+        <w:tabs>
+          <w:tab w:val="num" w:pos="1134"/>
+        </w:tabs>
+        <w:ind w:left="1134" w:hanging="567"/>
       </w:pPr>
       <w:rPr>
         <w:rFonts w:hint="default"/>
@@ -8101,6 +8504,12 @@
     </w:lvl>
   </w:abstractNum>
   <w:abstractNum w:abstractNumId="17" w15:restartNumberingAfterBreak="0">
+    <w:nsid w:val="47A00BF3"/>
+    <w:multiLevelType w:val="multilevel"/>
+    <w:tmpl w:val="007A8BA4"/>
+    <w:numStyleLink w:val="OpenSourceDocs"/>
+  </w:abstractNum>
+  <w:abstractNum w:abstractNumId="18" w15:restartNumberingAfterBreak="0">
     <w:nsid w:val="4ECE69D6"/>
     <w:multiLevelType w:val="hybridMultilevel"/>
     <w:tmpl w:val="E81029C4"/>
@@ -8217,7 +8626,7 @@
       </w:rPr>
     </w:lvl>
   </w:abstractNum>
-  <w:abstractNum w:abstractNumId="18" w15:restartNumberingAfterBreak="0">
+  <w:abstractNum w:abstractNumId="19" w15:restartNumberingAfterBreak="0">
     <w:nsid w:val="55125455"/>
     <w:multiLevelType w:val="hybridMultilevel"/>
     <w:tmpl w:val="3520543A"/>
@@ -8334,7 +8743,7 @@
       </w:rPr>
     </w:lvl>
   </w:abstractNum>
-  <w:abstractNum w:abstractNumId="19" w15:restartNumberingAfterBreak="0">
+  <w:abstractNum w:abstractNumId="20" w15:restartNumberingAfterBreak="0">
     <w:nsid w:val="5D0A0545"/>
     <w:multiLevelType w:val="hybridMultilevel"/>
     <w:tmpl w:val="D2D84A7C"/>
@@ -8456,7 +8865,7 @@
       </w:rPr>
     </w:lvl>
   </w:abstractNum>
-  <w:abstractNum w:abstractNumId="20" w15:restartNumberingAfterBreak="0">
+  <w:abstractNum w:abstractNumId="21" w15:restartNumberingAfterBreak="0">
     <w:nsid w:val="66836B9E"/>
     <w:multiLevelType w:val="hybridMultilevel"/>
     <w:tmpl w:val="AF388AEC"/>
@@ -8574,7 +8983,7 @@
       </w:rPr>
     </w:lvl>
   </w:abstractNum>
-  <w:abstractNum w:abstractNumId="21" w15:restartNumberingAfterBreak="0">
+  <w:abstractNum w:abstractNumId="22" w15:restartNumberingAfterBreak="0">
     <w:nsid w:val="70052EAE"/>
     <w:multiLevelType w:val="hybridMultilevel"/>
     <w:tmpl w:val="0600851E"/>
@@ -8691,7 +9100,7 @@
       </w:rPr>
     </w:lvl>
   </w:abstractNum>
-  <w:abstractNum w:abstractNumId="22" w15:restartNumberingAfterBreak="0">
+  <w:abstractNum w:abstractNumId="23" w15:restartNumberingAfterBreak="0">
     <w:nsid w:val="72C95D0E"/>
     <w:multiLevelType w:val="hybridMultilevel"/>
     <w:tmpl w:val="672203DC"/>
@@ -8808,7 +9217,7 @@
       </w:rPr>
     </w:lvl>
   </w:abstractNum>
-  <w:abstractNum w:abstractNumId="23" w15:restartNumberingAfterBreak="0">
+  <w:abstractNum w:abstractNumId="24" w15:restartNumberingAfterBreak="0">
     <w:nsid w:val="7411019C"/>
     <w:multiLevelType w:val="hybridMultilevel"/>
     <w:tmpl w:val="D596542E"/>
@@ -8925,7 +9334,7 @@
       </w:rPr>
     </w:lvl>
   </w:abstractNum>
-  <w:abstractNum w:abstractNumId="24" w15:restartNumberingAfterBreak="0">
+  <w:abstractNum w:abstractNumId="25" w15:restartNumberingAfterBreak="0">
     <w:nsid w:val="77984C8A"/>
     <w:multiLevelType w:val="hybridMultilevel"/>
     <w:tmpl w:val="30A0F724"/>
@@ -9043,7 +9452,7 @@
       </w:rPr>
     </w:lvl>
   </w:abstractNum>
-  <w:abstractNum w:abstractNumId="25" w15:restartNumberingAfterBreak="0">
+  <w:abstractNum w:abstractNumId="26" w15:restartNumberingAfterBreak="0">
     <w:nsid w:val="7E7B1AF9"/>
     <w:multiLevelType w:val="hybridMultilevel"/>
     <w:tmpl w:val="E95288B0"/>
@@ -9160,7 +9569,7 @@
       </w:rPr>
     </w:lvl>
   </w:abstractNum>
-  <w:abstractNum w:abstractNumId="26" w15:restartNumberingAfterBreak="0">
+  <w:abstractNum w:abstractNumId="27" w15:restartNumberingAfterBreak="0">
     <w:nsid w:val="7FF10AA2"/>
     <w:multiLevelType w:val="multilevel"/>
     <w:tmpl w:val="906016BC"/>
@@ -9294,13 +9703,13 @@
     <w:abstractNumId w:val="14"/>
   </w:num>
   <w:num w:numId="4">
-    <w:abstractNumId w:val="25"/>
+    <w:abstractNumId w:val="26"/>
   </w:num>
   <w:num w:numId="5">
-    <w:abstractNumId w:val="22"/>
+    <w:abstractNumId w:val="23"/>
   </w:num>
   <w:num w:numId="6">
-    <w:abstractNumId w:val="24"/>
+    <w:abstractNumId w:val="25"/>
   </w:num>
   <w:num w:numId="7">
     <w:abstractNumId w:val="15"/>
@@ -9324,16 +9733,16 @@
     <w:abstractNumId w:val="11"/>
   </w:num>
   <w:num w:numId="14">
-    <w:abstractNumId w:val="17"/>
+    <w:abstractNumId w:val="18"/>
   </w:num>
   <w:num w:numId="15">
     <w:abstractNumId w:val="13"/>
   </w:num>
   <w:num w:numId="16">
-    <w:abstractNumId w:val="21"/>
+    <w:abstractNumId w:val="22"/>
   </w:num>
   <w:num w:numId="17">
-    <w:abstractNumId w:val="20"/>
+    <w:abstractNumId w:val="21"/>
   </w:num>
   <w:num w:numId="18">
     <w:abstractNumId w:val="10"/>
@@ -9342,25 +9751,25 @@
     <w:abstractNumId w:val="12"/>
   </w:num>
   <w:num w:numId="20">
-    <w:abstractNumId w:val="23"/>
+    <w:abstractNumId w:val="24"/>
   </w:num>
   <w:num w:numId="21">
     <w:abstractNumId w:val="16"/>
   </w:num>
   <w:num w:numId="22">
-    <w:abstractNumId w:val="18"/>
+    <w:abstractNumId w:val="19"/>
   </w:num>
   <w:num w:numId="23">
     <w:abstractNumId w:val="8"/>
   </w:num>
   <w:num w:numId="24">
-    <w:abstractNumId w:val="19"/>
+    <w:abstractNumId w:val="20"/>
   </w:num>
   <w:num w:numId="25">
-    <w:abstractNumId w:val="26"/>
+    <w:abstractNumId w:val="27"/>
   </w:num>
   <w:num w:numId="26">
-    <w:abstractNumId w:val="26"/>
+    <w:abstractNumId w:val="27"/>
     <w:lvlOverride w:ilvl="0">
       <w:startOverride w:val="1"/>
     </w:lvlOverride>
@@ -9410,6 +9819,9 @@
     <w:lvlOverride w:ilvl="8">
       <w:startOverride w:val="1"/>
     </w:lvlOverride>
+  </w:num>
+  <w:num w:numId="30">
+    <w:abstractNumId w:val="17"/>
   </w:num>
 </w:numbering>
 </file>
@@ -10176,10 +10588,10 @@
     <w:basedOn w:val="Heading1"/>
     <w:link w:val="Level1Char"/>
     <w:qFormat/>
-    <w:rsid w:val="00DC5A9D"/>
+    <w:rsid w:val="004B13E8"/>
     <w:pPr>
       <w:numPr>
-        <w:numId w:val="28"/>
+        <w:numId w:val="30"/>
       </w:numPr>
       <w:tabs>
         <w:tab w:val="left" w:pos="567"/>
@@ -10197,11 +10609,11 @@
     <w:basedOn w:val="ListParagraph"/>
     <w:link w:val="Level2Char"/>
     <w:qFormat/>
-    <w:rsid w:val="00CB144F"/>
+    <w:rsid w:val="004B13E8"/>
     <w:pPr>
       <w:numPr>
         <w:ilvl w:val="1"/>
-        <w:numId w:val="28"/>
+        <w:numId w:val="30"/>
       </w:numPr>
       <w:tabs>
         <w:tab w:val="left" w:pos="567"/>
@@ -10286,7 +10698,7 @@
   <w:style w:type="numbering" w:customStyle="1" w:styleId="OpenSourceDocs">
     <w:name w:val="Open Source Docs"/>
     <w:uiPriority w:val="99"/>
-    <w:rsid w:val="009C177E"/>
+    <w:rsid w:val="004B13E8"/>
     <w:pPr>
       <w:numPr>
         <w:numId w:val="28"/>
@@ -10303,6 +10715,44 @@
       <w:sz w:val="20"/>
       <w:szCs w:val="20"/>
       <w:lang w:bidi="en-US"/>
+    </w:rPr>
+  </w:style>
+  <w:style w:type="paragraph" w:customStyle="1" w:styleId="Level3letter">
+    <w:name w:val="Level 3+letter"/>
+    <w:basedOn w:val="Normal"/>
+    <w:qFormat/>
+    <w:rsid w:val="00B1003C"/>
+    <w:pPr>
+      <w:numPr>
+        <w:ilvl w:val="3"/>
+        <w:numId w:val="30"/>
+      </w:numPr>
+      <w:spacing w:before="160"/>
+      <w:pPrChange w:id="0" w:author="Daimon Legal" w:date="2021-08-01T19:35:00Z">
+        <w:pPr>
+          <w:widowControl w:val="0"/>
+          <w:numPr>
+            <w:ilvl w:val="3"/>
+            <w:numId w:val="30"/>
+          </w:numPr>
+          <w:tabs>
+            <w:tab w:val="num" w:pos="1134"/>
+          </w:tabs>
+          <w:autoSpaceDE w:val="0"/>
+          <w:autoSpaceDN w:val="0"/>
+          <w:ind w:left="1134" w:hanging="567"/>
+        </w:pPr>
+      </w:pPrChange>
+    </w:pPr>
+    <w:rPr>
+      <w:sz w:val="20"/>
+      <w:rPrChange w:id="0" w:author="Daimon Legal" w:date="2021-08-01T19:35:00Z">
+        <w:rPr>
+          <w:rFonts w:ascii="Adobe Clean" w:eastAsia="Adobe Clean" w:hAnsi="Adobe Clean" w:cs="Adobe Clean"/>
+          <w:szCs w:val="22"/>
+          <w:lang w:val="en-US" w:eastAsia="en-US" w:bidi="en-US"/>
+        </w:rPr>
+      </w:rPrChange>
     </w:rPr>
   </w:style>
 </w:styles>

</xml_diff>